<commit_message>
Creating new repository for Git/GitHub notes
</commit_message>
<xml_diff>
--- a/Notes_Taken.docx
+++ b/Notes_Taken.docx
@@ -15,7 +15,7 @@
         <w:pStyle w:val="ListParagraph"/>
         <w:numPr>
           <w:ilvl w:val="0"/>
-          <w:numId w:val="3"/>
+          <w:numId w:val="16"/>
         </w:numPr>
       </w:pPr>
       <w:r>
@@ -40,22 +40,11 @@
         <w:pStyle w:val="ListParagraph"/>
         <w:numPr>
           <w:ilvl w:val="0"/>
-          <w:numId w:val="2"/>
-        </w:numPr>
-      </w:pPr>
-      <w:r>
-        <w:t xml:space="preserve">A GitHub fork is a copy of your repository. Forking a repository allows you to freely experiment with changes without affecting the original project. </w:t>
-      </w:r>
-      <w:r>
-        <w:t xml:space="preserve">Forking copies all files at their current version, along with all commits up to that point. Forking does not affect the original </w:t>
-      </w:r>
-      <w:proofErr w:type="gramStart"/>
-      <w:r>
-        <w:t>repo,</w:t>
-      </w:r>
-      <w:proofErr w:type="gramEnd"/>
-      <w:r>
-        <w:t xml:space="preserve"> this is just your own copy.</w:t>
+          <w:numId w:val="17"/>
+        </w:numPr>
+      </w:pPr>
+      <w:r>
+        <w:t>A GitHub fork is a copy of your repository. Forking a repository allows you to freely experiment with changes without affecting the original project. Forking copies all files at their current version, along with all commits up to that point. Forking does not affect the original repo, this is just your own copy.</w:t>
       </w:r>
     </w:p>
     <w:p/>
@@ -72,7 +61,7 @@
         <w:pStyle w:val="ListParagraph"/>
         <w:numPr>
           <w:ilvl w:val="0"/>
-          <w:numId w:val="2"/>
+          <w:numId w:val="17"/>
         </w:numPr>
       </w:pPr>
       <w:r>
@@ -84,47 +73,23 @@
         <w:pStyle w:val="ListParagraph"/>
         <w:numPr>
           <w:ilvl w:val="0"/>
-          <w:numId w:val="2"/>
-        </w:numPr>
-      </w:pPr>
-      <w:r>
-        <w:t>Use git log –</w:t>
-      </w:r>
-      <w:proofErr w:type="spellStart"/>
-      <w:r>
-        <w:t>oneline</w:t>
-      </w:r>
-      <w:proofErr w:type="spellEnd"/>
-      <w:r>
-        <w:t xml:space="preserve"> to show </w:t>
-      </w:r>
-      <w:proofErr w:type="spellStart"/>
-      <w:r>
-        <w:t>sha</w:t>
-      </w:r>
-      <w:proofErr w:type="spellEnd"/>
-      <w:r>
-        <w:t xml:space="preserve"> and first line of commit message.</w:t>
-      </w:r>
-    </w:p>
-    <w:p>
-      <w:pPr>
-        <w:pStyle w:val="ListParagraph"/>
-        <w:numPr>
-          <w:ilvl w:val="0"/>
-          <w:numId w:val="2"/>
-        </w:numPr>
-      </w:pPr>
-      <w:r>
-        <w:t xml:space="preserve">Use –decorate to display references (branches, tags, </w:t>
-      </w:r>
-      <w:proofErr w:type="spellStart"/>
-      <w:r>
-        <w:t>etc</w:t>
-      </w:r>
-      <w:proofErr w:type="spellEnd"/>
-      <w:r>
-        <w:t xml:space="preserve">) that point to each commit. Use </w:t>
+          <w:numId w:val="17"/>
+        </w:numPr>
+      </w:pPr>
+      <w:r>
+        <w:t>Use git log –oneline to show sha and first line of commit message.</w:t>
+      </w:r>
+    </w:p>
+    <w:p>
+      <w:pPr>
+        <w:pStyle w:val="ListParagraph"/>
+        <w:numPr>
+          <w:ilvl w:val="0"/>
+          <w:numId w:val="17"/>
+        </w:numPr>
+      </w:pPr>
+      <w:r>
+        <w:t xml:space="preserve">Use –decorate to display references (branches, tags, etc) that point to each commit. Use </w:t>
       </w:r>
     </w:p>
     <w:p>
@@ -132,23 +97,15 @@
         <w:ind w:left="720"/>
       </w:pPr>
       <w:r>
-        <w:t>git log –</w:t>
-      </w:r>
-      <w:proofErr w:type="spellStart"/>
-      <w:r>
-        <w:t>oneline</w:t>
-      </w:r>
-      <w:proofErr w:type="spellEnd"/>
-      <w:r>
-        <w:t xml:space="preserve"> –decorate for example to show on one line.</w:t>
-      </w:r>
-    </w:p>
-    <w:p>
-      <w:pPr>
-        <w:pStyle w:val="ListParagraph"/>
-        <w:numPr>
-          <w:ilvl w:val="0"/>
-          <w:numId w:val="2"/>
+        <w:t>git log –oneline –decorate for example to show on one line.</w:t>
+      </w:r>
+    </w:p>
+    <w:p>
+      <w:pPr>
+        <w:pStyle w:val="ListParagraph"/>
+        <w:numPr>
+          <w:ilvl w:val="0"/>
+          <w:numId w:val="17"/>
         </w:numPr>
       </w:pPr>
     </w:p>
@@ -165,32 +122,11 @@
         <w:pStyle w:val="ListParagraph"/>
         <w:numPr>
           <w:ilvl w:val="0"/>
-          <w:numId w:val="2"/>
-        </w:numPr>
-      </w:pPr>
-      <w:r>
-        <w:t xml:space="preserve">A repository on GitHub is called a remote. You can clone your remote to your local computer, and then sync the two up. After cloning, you can add/edit files, and push and pull updates. This is a </w:t>
-      </w:r>
-      <w:proofErr w:type="spellStart"/>
-      <w:proofErr w:type="gramStart"/>
-      <w:r>
-        <w:t>one time</w:t>
-      </w:r>
-      <w:proofErr w:type="spellEnd"/>
-      <w:proofErr w:type="gramEnd"/>
-      <w:r>
-        <w:t xml:space="preserve"> process, like git </w:t>
-      </w:r>
-      <w:proofErr w:type="spellStart"/>
-      <w:r>
-        <w:t>init.</w:t>
-      </w:r>
-      <w:proofErr w:type="spellEnd"/>
-      <w:r>
-        <w:t xml:space="preserve"> Git makes no distinction between working and </w:t>
-      </w:r>
-      <w:r>
-        <w:t xml:space="preserve">central repo. </w:t>
+          <w:numId w:val="17"/>
+        </w:numPr>
+      </w:pPr>
+      <w:r>
+        <w:t xml:space="preserve">A repository on GitHub is called a remote. You can clone your remote to your local computer, and then sync the two up. After cloning, you can add/edit files, and push and pull updates. This is a one time process, like git init. Git makes no distinction between working and central repo. </w:t>
       </w:r>
     </w:p>
     <w:p>
@@ -216,35 +152,19 @@
         <w:pStyle w:val="ListParagraph"/>
         <w:numPr>
           <w:ilvl w:val="0"/>
-          <w:numId w:val="1"/>
-        </w:numPr>
-      </w:pPr>
-      <w:r>
-        <w:t xml:space="preserve">git show </w:t>
-      </w:r>
-      <w:proofErr w:type="spellStart"/>
-      <w:r>
-        <w:t>shaID</w:t>
-      </w:r>
-      <w:proofErr w:type="spellEnd"/>
-      <w:r>
-        <w:t xml:space="preserve"> – Shows you the commit message, with the diff itself. Also see changes made in the files. This is essentially a combination of git log and git </w:t>
-      </w:r>
-      <w:proofErr w:type="gramStart"/>
-      <w:r>
-        <w:t>diff,</w:t>
-      </w:r>
-      <w:proofErr w:type="gramEnd"/>
-      <w:r>
-        <w:t xml:space="preserve"> however you can show a singular commit. </w:t>
-      </w:r>
-    </w:p>
-    <w:p>
-      <w:pPr>
-        <w:pStyle w:val="ListParagraph"/>
-        <w:numPr>
-          <w:ilvl w:val="0"/>
-          <w:numId w:val="1"/>
+          <w:numId w:val="18"/>
+        </w:numPr>
+      </w:pPr>
+      <w:r>
+        <w:t xml:space="preserve">git show shaID – Shows you the commit message, with the diff itself. Also see changes made in the files. This is essentially a combination of git log and git diff, however you can show a singular commit. </w:t>
+      </w:r>
+    </w:p>
+    <w:p>
+      <w:pPr>
+        <w:pStyle w:val="ListParagraph"/>
+        <w:numPr>
+          <w:ilvl w:val="0"/>
+          <w:numId w:val="18"/>
         </w:numPr>
       </w:pPr>
       <w:r>
@@ -256,7 +176,7 @@
         <w:pStyle w:val="ListParagraph"/>
         <w:numPr>
           <w:ilvl w:val="0"/>
-          <w:numId w:val="1"/>
+          <w:numId w:val="18"/>
         </w:numPr>
       </w:pPr>
       <w:r>
@@ -268,39 +188,23 @@
         <w:pStyle w:val="ListParagraph"/>
         <w:numPr>
           <w:ilvl w:val="0"/>
-          <w:numId w:val="1"/>
-        </w:numPr>
-      </w:pPr>
-      <w:r>
-        <w:t xml:space="preserve">git diff HEAD~1 HEAD~4 is a valid command. Don’t need </w:t>
-      </w:r>
-      <w:proofErr w:type="spellStart"/>
-      <w:r>
-        <w:t>sha’s</w:t>
-      </w:r>
-      <w:proofErr w:type="spellEnd"/>
-      <w:r>
-        <w:t xml:space="preserve"> anymore.</w:t>
-      </w:r>
-    </w:p>
-    <w:p>
-      <w:pPr>
-        <w:pStyle w:val="ListParagraph"/>
-        <w:numPr>
-          <w:ilvl w:val="0"/>
-          <w:numId w:val="1"/>
-        </w:numPr>
-      </w:pPr>
-      <w:r>
-        <w:t xml:space="preserve">git annotate – Shows git log but for a </w:t>
-      </w:r>
-      <w:proofErr w:type="gramStart"/>
-      <w:r>
-        <w:t>particular file</w:t>
-      </w:r>
-      <w:proofErr w:type="gramEnd"/>
-      <w:r>
-        <w:t>. You can see changes line by line in the file.</w:t>
+          <w:numId w:val="18"/>
+        </w:numPr>
+      </w:pPr>
+      <w:r>
+        <w:t>git diff HEAD~1 HEAD~4 is a valid command. Don’t need sha’s anymore.</w:t>
+      </w:r>
+    </w:p>
+    <w:p>
+      <w:pPr>
+        <w:pStyle w:val="ListParagraph"/>
+        <w:numPr>
+          <w:ilvl w:val="0"/>
+          <w:numId w:val="18"/>
+        </w:numPr>
+      </w:pPr>
+      <w:r>
+        <w:t>git annotate – Shows git log but for a particular file. You can see changes line by line in the file.</w:t>
       </w:r>
     </w:p>
     <w:p/>
@@ -317,7 +221,7 @@
         <w:pStyle w:val="ListParagraph"/>
         <w:numPr>
           <w:ilvl w:val="0"/>
-          <w:numId w:val="4"/>
+          <w:numId w:val="19"/>
         </w:numPr>
       </w:pPr>
       <w:r>
@@ -327,15 +231,7 @@
         <w:t>git checkout --filename</w:t>
       </w:r>
       <w:r>
-        <w:t xml:space="preserve"> - Undo’s the changes in a file if not staged. If the file is staged, </w:t>
-      </w:r>
-      <w:proofErr w:type="spellStart"/>
-      <w:r>
-        <w:t>unstage</w:t>
-      </w:r>
-      <w:proofErr w:type="spellEnd"/>
-      <w:r>
-        <w:t xml:space="preserve"> the changes with </w:t>
+        <w:t xml:space="preserve"> - Undo’s the changes in a file if not staged. If the file is staged, unstage the changes with </w:t>
       </w:r>
       <w:r>
         <w:rPr>
@@ -352,7 +248,7 @@
         <w:pStyle w:val="ListParagraph"/>
         <w:numPr>
           <w:ilvl w:val="0"/>
-          <w:numId w:val="4"/>
+          <w:numId w:val="19"/>
         </w:numPr>
       </w:pPr>
       <w:r>
@@ -360,161 +256,118 @@
           <w:b/>
         </w:rPr>
         <w:lastRenderedPageBreak/>
-        <w:t xml:space="preserve">git checkout </w:t>
-      </w:r>
-      <w:proofErr w:type="spellStart"/>
+        <w:t>git checkout commitHash filename</w:t>
+      </w:r>
+      <w:r>
+        <w:t xml:space="preserve"> - This will take you to another commit. Say you committed and pushed changes to a remote, but the code doesn’t work. You just checkout a prior commit, and the changes in the most recent commit can be corrected.</w:t>
+      </w:r>
+    </w:p>
+    <w:p/>
+    <w:p>
+      <w:pPr>
+        <w:jc w:val="center"/>
+      </w:pPr>
+      <w:r>
+        <w:t>Best Practices</w:t>
+      </w:r>
+    </w:p>
+    <w:p>
+      <w:pPr>
+        <w:pStyle w:val="ListParagraph"/>
+        <w:numPr>
+          <w:ilvl w:val="0"/>
+          <w:numId w:val="20"/>
+        </w:numPr>
+      </w:pPr>
+      <w:r>
+        <w:t>You should always have a working version of your project.</w:t>
+      </w:r>
+    </w:p>
+    <w:p>
+      <w:pPr>
+        <w:pStyle w:val="ListParagraph"/>
+        <w:numPr>
+          <w:ilvl w:val="0"/>
+          <w:numId w:val="20"/>
+        </w:numPr>
+      </w:pPr>
+      <w:r>
+        <w:t>You have Master, Test, and Dev branch normally.</w:t>
+      </w:r>
+    </w:p>
+    <w:p>
+      <w:pPr>
+        <w:pStyle w:val="ListParagraph"/>
+        <w:numPr>
+          <w:ilvl w:val="0"/>
+          <w:numId w:val="20"/>
+        </w:numPr>
+      </w:pPr>
+      <w:r>
+        <w:t>The dev branch merges into the test branch, and the test into the master. Features will be in the dev branch.</w:t>
+      </w:r>
+    </w:p>
+    <w:p>
+      <w:pPr>
+        <w:pStyle w:val="ListParagraph"/>
+        <w:numPr>
+          <w:ilvl w:val="0"/>
+          <w:numId w:val="20"/>
+        </w:numPr>
+      </w:pPr>
+      <w:r>
+        <w:t>When a branch is created, the new branch contains all the commit history of the original branch up to that point.</w:t>
+      </w:r>
+    </w:p>
+    <w:p>
+      <w:pPr>
+        <w:pStyle w:val="ListParagraph"/>
+        <w:numPr>
+          <w:ilvl w:val="0"/>
+          <w:numId w:val="20"/>
+        </w:numPr>
+      </w:pPr>
+      <w:r>
+        <w:t>GitHub calls merges “pull requests”. They’re used for repositories and branches.</w:t>
+      </w:r>
+    </w:p>
+    <w:p>
+      <w:pPr>
+        <w:pStyle w:val="ListParagraph"/>
+      </w:pPr>
+    </w:p>
+    <w:p>
+      <w:pPr>
+        <w:jc w:val="center"/>
+      </w:pPr>
+      <w:r>
+        <w:t>Branches</w:t>
+      </w:r>
+    </w:p>
+    <w:p>
+      <w:pPr>
+        <w:pStyle w:val="ListParagraph"/>
+        <w:numPr>
+          <w:ilvl w:val="0"/>
+          <w:numId w:val="21"/>
+        </w:numPr>
+      </w:pPr>
+      <w:r>
+        <w:t xml:space="preserve">You can create a branch by the command: </w:t>
+      </w:r>
       <w:r>
         <w:rPr>
           <w:b/>
         </w:rPr>
-        <w:t>commitHash</w:t>
-      </w:r>
-      <w:proofErr w:type="spellEnd"/>
-      <w:r>
-        <w:rPr>
-          <w:b/>
-        </w:rPr>
-        <w:t xml:space="preserve"> filename</w:t>
-      </w:r>
-      <w:r>
-        <w:t xml:space="preserve"> - This will take you to another commit. Say you committed and pushed changes to a remote, but the code doesn’t work. You just checkout a prior commit, and the changes in the most recent commit can be corrected.</w:t>
-      </w:r>
-    </w:p>
-    <w:p/>
-    <w:p>
-      <w:pPr>
-        <w:jc w:val="center"/>
-      </w:pPr>
-      <w:r>
-        <w:t>Best Practices</w:t>
-      </w:r>
-    </w:p>
-    <w:p>
-      <w:pPr>
-        <w:pStyle w:val="ListParagraph"/>
-        <w:numPr>
-          <w:ilvl w:val="0"/>
-          <w:numId w:val="5"/>
-        </w:numPr>
-      </w:pPr>
-      <w:r>
-        <w:t>You should always have a working version of your project.</w:t>
-      </w:r>
-    </w:p>
-    <w:p>
-      <w:pPr>
-        <w:pStyle w:val="ListParagraph"/>
-        <w:numPr>
-          <w:ilvl w:val="0"/>
-          <w:numId w:val="5"/>
-        </w:numPr>
-      </w:pPr>
-      <w:r>
-        <w:t>You have Master, Test, and Dev branch normally.</w:t>
-      </w:r>
-    </w:p>
-    <w:p>
-      <w:pPr>
-        <w:pStyle w:val="ListParagraph"/>
-        <w:numPr>
-          <w:ilvl w:val="0"/>
-          <w:numId w:val="5"/>
-        </w:numPr>
-      </w:pPr>
-      <w:r>
-        <w:t>The dev branch merges into the test branch, and the test into the master. Features will be in the dev branch.</w:t>
-      </w:r>
-    </w:p>
-    <w:p>
-      <w:pPr>
-        <w:pStyle w:val="ListParagraph"/>
-        <w:numPr>
-          <w:ilvl w:val="0"/>
-          <w:numId w:val="5"/>
-        </w:numPr>
-      </w:pPr>
-      <w:r>
-        <w:t xml:space="preserve">When a branch is created, the new branch contains </w:t>
-      </w:r>
-      <w:r>
-        <w:t>all</w:t>
-      </w:r>
-      <w:r>
-        <w:t xml:space="preserve"> the commit history of the original branch up to that point.</w:t>
-      </w:r>
-    </w:p>
-    <w:p>
-      <w:pPr>
-        <w:pStyle w:val="ListParagraph"/>
-        <w:numPr>
-          <w:ilvl w:val="0"/>
-          <w:numId w:val="5"/>
-        </w:numPr>
-      </w:pPr>
-      <w:r>
-        <w:t xml:space="preserve">GitHub calls merges </w:t>
-      </w:r>
-      <w:r>
-        <w:t>“</w:t>
-      </w:r>
-      <w:r>
-        <w:t>pull requests</w:t>
-      </w:r>
-      <w:r>
-        <w:t>”</w:t>
-      </w:r>
-      <w:r>
-        <w:t xml:space="preserve">. </w:t>
-      </w:r>
-      <w:r>
-        <w:t>They’re used for repositories and branches.</w:t>
-      </w:r>
-    </w:p>
-    <w:p>
-      <w:pPr>
-        <w:pStyle w:val="ListParagraph"/>
-      </w:pPr>
-    </w:p>
-    <w:p>
-      <w:pPr>
-        <w:jc w:val="center"/>
-      </w:pPr>
-      <w:r>
-        <w:t>Branches</w:t>
-      </w:r>
-    </w:p>
-    <w:p>
-      <w:pPr>
-        <w:pStyle w:val="ListParagraph"/>
-        <w:numPr>
-          <w:ilvl w:val="0"/>
-          <w:numId w:val="6"/>
-        </w:numPr>
-      </w:pPr>
-      <w:r>
-        <w:t xml:space="preserve">You can create a branch by the command: </w:t>
-      </w:r>
-      <w:r>
-        <w:rPr>
-          <w:b/>
-        </w:rPr>
-        <w:t xml:space="preserve">git branch </w:t>
-      </w:r>
-      <w:proofErr w:type="spellStart"/>
-      <w:r>
-        <w:rPr>
-          <w:b/>
-        </w:rPr>
-        <w:t>branchName</w:t>
-      </w:r>
-      <w:proofErr w:type="spellEnd"/>
-    </w:p>
-    <w:p>
-      <w:pPr>
-        <w:pStyle w:val="ListParagraph"/>
-        <w:numPr>
-          <w:ilvl w:val="0"/>
-          <w:numId w:val="6"/>
+        <w:t>git branch branchName</w:t>
+      </w:r>
+    </w:p>
+    <w:p>
+      <w:pPr>
+        <w:pStyle w:val="ListParagraph"/>
+        <w:numPr>
+          <w:ilvl w:val="0"/>
+          <w:numId w:val="21"/>
         </w:numPr>
       </w:pPr>
       <w:r>
@@ -532,7 +385,7 @@
         <w:pStyle w:val="ListParagraph"/>
         <w:numPr>
           <w:ilvl w:val="0"/>
-          <w:numId w:val="6"/>
+          <w:numId w:val="21"/>
         </w:numPr>
         <w:rPr>
           <w:b/>
@@ -545,164 +398,101 @@
         <w:rPr>
           <w:b/>
         </w:rPr>
-        <w:t xml:space="preserve">git checkout </w:t>
-      </w:r>
-      <w:proofErr w:type="spellStart"/>
-      <w:r>
+        <w:t>git checkout branchName</w:t>
+      </w:r>
+    </w:p>
+    <w:p>
+      <w:pPr>
+        <w:pStyle w:val="ListParagraph"/>
+        <w:numPr>
+          <w:ilvl w:val="0"/>
+          <w:numId w:val="21"/>
+        </w:numPr>
         <w:rPr>
           <w:b/>
         </w:rPr>
-        <w:t>branchName</w:t>
-      </w:r>
-      <w:proofErr w:type="spellEnd"/>
-    </w:p>
-    <w:p>
-      <w:pPr>
-        <w:pStyle w:val="ListParagraph"/>
-        <w:numPr>
-          <w:ilvl w:val="0"/>
-          <w:numId w:val="6"/>
-        </w:numPr>
+      </w:pPr>
+      <w:r>
+        <w:t xml:space="preserve">You can create and switch to the new branch with: </w:t>
+      </w:r>
+      <w:r>
         <w:rPr>
           <w:b/>
         </w:rPr>
-      </w:pPr>
-      <w:r>
-        <w:t xml:space="preserve">You can create and switch to the new branch </w:t>
-      </w:r>
-      <w:proofErr w:type="gramStart"/>
-      <w:r>
-        <w:t>with:</w:t>
-      </w:r>
-      <w:proofErr w:type="gramEnd"/>
-      <w:r>
-        <w:t xml:space="preserve"> </w:t>
-      </w:r>
-      <w:r>
+        <w:t>git checkout -b branchName</w:t>
+      </w:r>
+    </w:p>
+    <w:p>
+      <w:pPr>
+        <w:pStyle w:val="ListParagraph"/>
         <w:rPr>
           <w:b/>
         </w:rPr>
-        <w:t xml:space="preserve">git checkout -b </w:t>
-      </w:r>
-      <w:proofErr w:type="spellStart"/>
+      </w:pPr>
+    </w:p>
+    <w:p>
+      <w:pPr>
+        <w:jc w:val="center"/>
+      </w:pPr>
+      <w:r>
+        <w:t>gitIgnore</w:t>
+      </w:r>
+    </w:p>
+    <w:p>
+      <w:pPr>
+        <w:pStyle w:val="ListParagraph"/>
+        <w:numPr>
+          <w:ilvl w:val="0"/>
+          <w:numId w:val="22"/>
+        </w:numPr>
+      </w:pPr>
+      <w:r>
+        <w:t xml:space="preserve">If you have a file that you don’t want to be public, use gitignore. For example </w:t>
+      </w:r>
       <w:r>
         <w:rPr>
           <w:b/>
         </w:rPr>
-        <w:t>branchName</w:t>
-      </w:r>
-      <w:proofErr w:type="spellEnd"/>
-    </w:p>
-    <w:p>
-      <w:pPr>
-        <w:pStyle w:val="ListParagraph"/>
+        <w:t>/filename.extension</w:t>
+      </w:r>
+      <w:r>
+        <w:t xml:space="preserve"> will not be included by git to be tracked. </w:t>
+      </w:r>
+    </w:p>
+    <w:p>
+      <w:pPr>
+        <w:pStyle w:val="ListParagraph"/>
+        <w:numPr>
+          <w:ilvl w:val="0"/>
+          <w:numId w:val="22"/>
+        </w:numPr>
+      </w:pPr>
+      <w:r>
+        <w:t xml:space="preserve">To ignore a folder, put forward slash first: </w:t>
+      </w:r>
+      <w:r>
         <w:rPr>
           <w:b/>
         </w:rPr>
-      </w:pPr>
-    </w:p>
-    <w:p>
-      <w:pPr>
-        <w:jc w:val="center"/>
-      </w:pPr>
-      <w:proofErr w:type="spellStart"/>
-      <w:r>
-        <w:t>gitIgnore</w:t>
-      </w:r>
-      <w:proofErr w:type="spellEnd"/>
-    </w:p>
-    <w:p>
-      <w:pPr>
-        <w:pStyle w:val="ListParagraph"/>
-        <w:numPr>
-          <w:ilvl w:val="0"/>
-          <w:numId w:val="7"/>
-        </w:numPr>
-      </w:pPr>
-      <w:r>
-        <w:t>If you have a file that you don’t want to be p</w:t>
-      </w:r>
-      <w:r>
-        <w:t xml:space="preserve">ublic, use </w:t>
-      </w:r>
-      <w:proofErr w:type="spellStart"/>
-      <w:r>
-        <w:t>gitignore</w:t>
-      </w:r>
-      <w:proofErr w:type="spellEnd"/>
-      <w:r>
-        <w:t xml:space="preserve">. For example </w:t>
+        <w:t>/folderName</w:t>
+      </w:r>
+    </w:p>
+    <w:p>
+      <w:pPr>
+        <w:pStyle w:val="ListParagraph"/>
+        <w:numPr>
+          <w:ilvl w:val="0"/>
+          <w:numId w:val="22"/>
+        </w:numPr>
+      </w:pPr>
+      <w:r>
+        <w:t xml:space="preserve">To ignore files with a certain extension in a folder, say txt files, say </w:t>
       </w:r>
       <w:r>
         <w:rPr>
           <w:b/>
         </w:rPr>
-        <w:t>/</w:t>
-      </w:r>
-      <w:proofErr w:type="spellStart"/>
-      <w:proofErr w:type="gramStart"/>
-      <w:r>
-        <w:rPr>
-          <w:b/>
-        </w:rPr>
-        <w:t>filename.extension</w:t>
-      </w:r>
-      <w:proofErr w:type="spellEnd"/>
-      <w:proofErr w:type="gramEnd"/>
-      <w:r>
-        <w:t xml:space="preserve"> will not be included by git to be tracked. </w:t>
-      </w:r>
-    </w:p>
-    <w:p>
-      <w:pPr>
-        <w:pStyle w:val="ListParagraph"/>
-        <w:numPr>
-          <w:ilvl w:val="0"/>
-          <w:numId w:val="7"/>
-        </w:numPr>
-      </w:pPr>
-      <w:r>
-        <w:t xml:space="preserve">To ignore a folder, put forward slash first: </w:t>
-      </w:r>
-      <w:r>
-        <w:rPr>
-          <w:b/>
-        </w:rPr>
-        <w:t>/</w:t>
-      </w:r>
-      <w:proofErr w:type="spellStart"/>
-      <w:r>
-        <w:rPr>
-          <w:b/>
-        </w:rPr>
-        <w:t>folderName</w:t>
-      </w:r>
-      <w:proofErr w:type="spellEnd"/>
-    </w:p>
-    <w:p>
-      <w:pPr>
-        <w:pStyle w:val="ListParagraph"/>
-        <w:numPr>
-          <w:ilvl w:val="0"/>
-          <w:numId w:val="7"/>
-        </w:numPr>
-      </w:pPr>
-      <w:r>
-        <w:t xml:space="preserve">To ignore files with a certain extension in a folder, say txt files, say </w:t>
-      </w:r>
-      <w:proofErr w:type="spellStart"/>
-      <w:r>
-        <w:rPr>
-          <w:b/>
-        </w:rPr>
-        <w:t>folderName</w:t>
-      </w:r>
-      <w:proofErr w:type="spellEnd"/>
-      <w:r>
-        <w:rPr>
-          <w:b/>
-        </w:rPr>
-        <w:t>/*.txt</w:t>
+        <w:t>folderName/*.txt</w:t>
       </w:r>
     </w:p>
     <w:p>
@@ -730,7 +520,7 @@
         <w:pStyle w:val="ListParagraph"/>
         <w:numPr>
           <w:ilvl w:val="0"/>
-          <w:numId w:val="7"/>
+          <w:numId w:val="22"/>
         </w:numPr>
       </w:pPr>
       <w:r>
@@ -742,19 +532,11 @@
         <w:pStyle w:val="ListParagraph"/>
         <w:numPr>
           <w:ilvl w:val="0"/>
-          <w:numId w:val="7"/>
-        </w:numPr>
-      </w:pPr>
-      <w:r>
-        <w:t xml:space="preserve">Say you create a branch called “test” in remote. You can create a new branch called test locally, and sync the local and remote branches </w:t>
-      </w:r>
-      <w:proofErr w:type="gramStart"/>
-      <w:r>
-        <w:t>with:</w:t>
-      </w:r>
-      <w:proofErr w:type="gramEnd"/>
-      <w:r>
-        <w:t xml:space="preserve"> </w:t>
+          <w:numId w:val="22"/>
+        </w:numPr>
+      </w:pPr>
+      <w:r>
+        <w:t xml:space="preserve">Say you create a branch called “test” in remote. You can create a new branch called test locally, and sync the local and remote branches with: </w:t>
       </w:r>
       <w:r>
         <w:rPr>
@@ -768,7 +550,7 @@
         <w:pStyle w:val="ListParagraph"/>
         <w:numPr>
           <w:ilvl w:val="0"/>
-          <w:numId w:val="7"/>
+          <w:numId w:val="22"/>
         </w:numPr>
       </w:pPr>
       <w:r>
@@ -807,20 +589,14 @@
         <w:pStyle w:val="ListParagraph"/>
         <w:numPr>
           <w:ilvl w:val="0"/>
-          <w:numId w:val="8"/>
+          <w:numId w:val="23"/>
         </w:numPr>
       </w:pPr>
       <w:r>
         <w:rPr>
           <w:b/>
         </w:rPr>
-        <w:t>git log --graph</w:t>
-      </w:r>
-      <w:r>
-        <w:rPr>
-          <w:b/>
-        </w:rPr>
-        <w:t xml:space="preserve"> </w:t>
+        <w:t xml:space="preserve">git log --graph </w:t>
       </w:r>
       <w:r>
         <w:t>will create a graphical representation of the branch you’re in</w:t>
@@ -841,7 +617,7 @@
         <w:pStyle w:val="ListParagraph"/>
         <w:numPr>
           <w:ilvl w:val="0"/>
-          <w:numId w:val="8"/>
+          <w:numId w:val="23"/>
         </w:numPr>
       </w:pPr>
       <w:r>
@@ -862,19 +638,11 @@
         <w:pStyle w:val="ListParagraph"/>
         <w:numPr>
           <w:ilvl w:val="0"/>
-          <w:numId w:val="8"/>
-        </w:numPr>
-      </w:pPr>
-      <w:r>
-        <w:t xml:space="preserve">When branch-to-be-merged has been merged, you can delete it </w:t>
-      </w:r>
-      <w:proofErr w:type="gramStart"/>
-      <w:r>
-        <w:t>with:</w:t>
-      </w:r>
-      <w:proofErr w:type="gramEnd"/>
-      <w:r>
-        <w:t xml:space="preserve"> </w:t>
+          <w:numId w:val="23"/>
+        </w:numPr>
+      </w:pPr>
+      <w:r>
+        <w:t xml:space="preserve">When branch-to-be-merged has been merged, you can delete it with: </w:t>
       </w:r>
       <w:r>
         <w:rPr>
@@ -889,18 +657,15 @@
         <w:jc w:val="center"/>
       </w:pPr>
       <w:r>
-        <w:t>Merge Conflicts</w:t>
-      </w:r>
-      <w:r>
-        <w:t>/Merges</w:t>
-      </w:r>
-    </w:p>
-    <w:p>
-      <w:pPr>
-        <w:pStyle w:val="ListParagraph"/>
-        <w:numPr>
-          <w:ilvl w:val="0"/>
-          <w:numId w:val="9"/>
+        <w:t>Merge Conflicts/Merges</w:t>
+      </w:r>
+    </w:p>
+    <w:p>
+      <w:pPr>
+        <w:pStyle w:val="ListParagraph"/>
+        <w:numPr>
+          <w:ilvl w:val="0"/>
+          <w:numId w:val="24"/>
         </w:numPr>
       </w:pPr>
       <w:r>
@@ -912,7 +677,7 @@
         <w:pStyle w:val="ListParagraph"/>
         <w:numPr>
           <w:ilvl w:val="0"/>
-          <w:numId w:val="9"/>
+          <w:numId w:val="24"/>
         </w:numPr>
       </w:pPr>
       <w:r>
@@ -924,15 +689,7 @@
         <w:ind w:left="720"/>
       </w:pPr>
       <w:r>
-        <w:t xml:space="preserve">You can </w:t>
-      </w:r>
-      <w:proofErr w:type="gramStart"/>
-      <w:r>
-        <w:t>execute :</w:t>
-      </w:r>
-      <w:proofErr w:type="gramEnd"/>
-      <w:r>
-        <w:t xml:space="preserve"> </w:t>
+        <w:t xml:space="preserve">You can execute : </w:t>
       </w:r>
       <w:r>
         <w:rPr>
@@ -949,7 +706,7 @@
         <w:pStyle w:val="ListParagraph"/>
         <w:numPr>
           <w:ilvl w:val="0"/>
-          <w:numId w:val="9"/>
+          <w:numId w:val="24"/>
         </w:numPr>
       </w:pPr>
       <w:r>
@@ -961,39 +718,23 @@
         <w:pStyle w:val="ListParagraph"/>
         <w:numPr>
           <w:ilvl w:val="0"/>
-          <w:numId w:val="9"/>
-        </w:numPr>
-      </w:pPr>
-      <w:r>
-        <w:t xml:space="preserve">Pull and push commands in git are </w:t>
-      </w:r>
-      <w:proofErr w:type="gramStart"/>
-      <w:r>
-        <w:t>actually merges</w:t>
-      </w:r>
-      <w:proofErr w:type="gramEnd"/>
-      <w:r>
-        <w:t xml:space="preserve">. </w:t>
-      </w:r>
-    </w:p>
-    <w:p>
-      <w:pPr>
-        <w:pStyle w:val="ListParagraph"/>
-        <w:numPr>
-          <w:ilvl w:val="0"/>
-          <w:numId w:val="9"/>
-        </w:numPr>
-      </w:pPr>
-      <w:r>
-        <w:t xml:space="preserve">On GitHub, </w:t>
-      </w:r>
-      <w:proofErr w:type="gramStart"/>
-      <w:r>
-        <w:t>Pull</w:t>
-      </w:r>
-      <w:proofErr w:type="gramEnd"/>
-      <w:r>
-        <w:t xml:space="preserve"> request can result in conflicts. Usually the contributor, not the owner of the repo, will resolve the conflict.</w:t>
+          <w:numId w:val="24"/>
+        </w:numPr>
+      </w:pPr>
+      <w:r>
+        <w:t xml:space="preserve">Pull and push commands in git are actually merges. </w:t>
+      </w:r>
+    </w:p>
+    <w:p>
+      <w:pPr>
+        <w:pStyle w:val="ListParagraph"/>
+        <w:numPr>
+          <w:ilvl w:val="0"/>
+          <w:numId w:val="24"/>
+        </w:numPr>
+      </w:pPr>
+      <w:r>
+        <w:t>On GitHub, Pull request can result in conflicts. Usually the contributor, not the owner of the repo, will resolve the conflict.</w:t>
       </w:r>
     </w:p>
     <w:p>
@@ -1021,7 +762,7 @@
         <w:pStyle w:val="ListParagraph"/>
         <w:numPr>
           <w:ilvl w:val="0"/>
-          <w:numId w:val="9"/>
+          <w:numId w:val="24"/>
         </w:numPr>
         <w:rPr>
           <w:b/>
@@ -1048,7 +789,7 @@
         <w:pStyle w:val="ListParagraph"/>
         <w:numPr>
           <w:ilvl w:val="0"/>
-          <w:numId w:val="9"/>
+          <w:numId w:val="24"/>
         </w:numPr>
       </w:pPr>
       <w:r>
@@ -1067,89 +808,43 @@
         <w:t>name&gt;</w:t>
       </w:r>
       <w:r>
-        <w:t xml:space="preserve"> - This will show you information about the specified tag, like who tagged it, date, message, commit </w:t>
-      </w:r>
-      <w:proofErr w:type="spellStart"/>
-      <w:r>
-        <w:t>sha</w:t>
-      </w:r>
-      <w:proofErr w:type="spellEnd"/>
-      <w:r>
-        <w:t xml:space="preserve">, etc. </w:t>
-      </w:r>
-    </w:p>
-    <w:p>
-      <w:pPr>
-        <w:pStyle w:val="ListParagraph"/>
-        <w:numPr>
-          <w:ilvl w:val="0"/>
-          <w:numId w:val="9"/>
+        <w:t xml:space="preserve"> - This will show you information about the specified tag, like who tagged it, date, message, commit sha, etc. </w:t>
+      </w:r>
+    </w:p>
+    <w:p>
+      <w:pPr>
+        <w:pStyle w:val="ListParagraph"/>
+        <w:numPr>
+          <w:ilvl w:val="0"/>
+          <w:numId w:val="24"/>
         </w:numPr>
       </w:pPr>
       <w:r>
         <w:rPr>
           <w:b/>
         </w:rPr>
-        <w:t>git log --pretty=</w:t>
-      </w:r>
-      <w:proofErr w:type="spellStart"/>
+        <w:t>git log --pretty=oneline</w:t>
+      </w:r>
+      <w:r>
+        <w:t xml:space="preserve"> - Shows all commits in one line.</w:t>
+      </w:r>
+    </w:p>
+    <w:p>
+      <w:pPr>
+        <w:pStyle w:val="ListParagraph"/>
+        <w:numPr>
+          <w:ilvl w:val="0"/>
+          <w:numId w:val="24"/>
+        </w:numPr>
+      </w:pPr>
+      <w:r>
+        <w:t xml:space="preserve">You can tag a commit prior to the most recent commit. Use git-log to get the sha of a commit, and use </w:t>
+      </w:r>
       <w:r>
         <w:rPr>
           <w:b/>
         </w:rPr>
-        <w:t>oneline</w:t>
-      </w:r>
-      <w:proofErr w:type="spellEnd"/>
-      <w:r>
-        <w:t xml:space="preserve"> - Shows all commits in one line.</w:t>
-      </w:r>
-    </w:p>
-    <w:p>
-      <w:pPr>
-        <w:pStyle w:val="ListParagraph"/>
-        <w:numPr>
-          <w:ilvl w:val="0"/>
-          <w:numId w:val="9"/>
-        </w:numPr>
-      </w:pPr>
-      <w:r>
-        <w:t xml:space="preserve">You can tag a commit prior to the most recent commit. Use git-log to get the </w:t>
-      </w:r>
-      <w:proofErr w:type="spellStart"/>
-      <w:r>
-        <w:t>sha</w:t>
-      </w:r>
-      <w:proofErr w:type="spellEnd"/>
-      <w:r>
-        <w:t xml:space="preserve"> of a </w:t>
-      </w:r>
-      <w:proofErr w:type="gramStart"/>
-      <w:r>
-        <w:t>commit, and</w:t>
-      </w:r>
-      <w:proofErr w:type="gramEnd"/>
-      <w:r>
-        <w:t xml:space="preserve"> use </w:t>
-      </w:r>
-      <w:r>
-        <w:rPr>
-          <w:b/>
-        </w:rPr>
-        <w:t xml:space="preserve">git tag -a &lt;tag name&gt; &lt;commit </w:t>
-      </w:r>
-      <w:proofErr w:type="spellStart"/>
-      <w:r>
-        <w:rPr>
-          <w:b/>
-        </w:rPr>
-        <w:t>sha</w:t>
-      </w:r>
-      <w:proofErr w:type="spellEnd"/>
-      <w:r>
-        <w:rPr>
-          <w:b/>
-        </w:rPr>
-        <w:t>&gt; -m “message”</w:t>
+        <w:t>git tag -a &lt;tag name&gt; &lt;commit sha&gt; -m “message”</w:t>
       </w:r>
       <w:r>
         <w:t>.</w:t>
@@ -1160,7 +855,7 @@
         <w:pStyle w:val="ListParagraph"/>
         <w:numPr>
           <w:ilvl w:val="0"/>
-          <w:numId w:val="9"/>
+          <w:numId w:val="24"/>
         </w:numPr>
       </w:pPr>
       <w:r>
@@ -1181,7 +876,7 @@
         <w:pStyle w:val="ListParagraph"/>
         <w:numPr>
           <w:ilvl w:val="0"/>
-          <w:numId w:val="9"/>
+          <w:numId w:val="24"/>
         </w:numPr>
       </w:pPr>
       <w:r>
@@ -1207,19 +902,11 @@
         <w:pStyle w:val="ListParagraph"/>
         <w:numPr>
           <w:ilvl w:val="0"/>
-          <w:numId w:val="11"/>
-        </w:numPr>
-      </w:pPr>
-      <w:r>
-        <w:t xml:space="preserve">If you are not owner of a repo in GitHub, you can’t just push to a repo. You will have to utilize Pull Requests, which are </w:t>
-      </w:r>
-      <w:proofErr w:type="spellStart"/>
-      <w:r>
-        <w:t>apporved</w:t>
-      </w:r>
-      <w:proofErr w:type="spellEnd"/>
-      <w:r>
-        <w:t xml:space="preserve"> by the owners. However, the owners can add you as Collaborators in the Settings tab, which will allow you to push.</w:t>
+          <w:numId w:val="25"/>
+        </w:numPr>
+      </w:pPr>
+      <w:r>
+        <w:t>If you are not owner of a repo in GitHub, you can’t just push to a repo. You will have to utilize Pull Requests, which are apporved by the owners. However, the owners can add you as Collaborators in the Settings tab, which will allow you to push.</w:t>
       </w:r>
     </w:p>
     <w:p/>
@@ -1239,7 +926,7 @@
         <w:pStyle w:val="ListParagraph"/>
         <w:numPr>
           <w:ilvl w:val="0"/>
-          <w:numId w:val="11"/>
+          <w:numId w:val="25"/>
         </w:numPr>
       </w:pPr>
       <w:r>
@@ -1251,22 +938,11 @@
         <w:pStyle w:val="ListParagraph"/>
         <w:numPr>
           <w:ilvl w:val="0"/>
-          <w:numId w:val="11"/>
-        </w:numPr>
-      </w:pPr>
-      <w:r>
-        <w:t>In the “Files Changed” tab, is where you review changes. This is the official review when a branch is protected.</w:t>
-      </w:r>
-      <w:r>
-        <w:t xml:space="preserve"> You can request a certain number of reviewers review a change, before a merge can </w:t>
-      </w:r>
-      <w:proofErr w:type="gramStart"/>
-      <w:r>
-        <w:t>actually happen</w:t>
-      </w:r>
-      <w:proofErr w:type="gramEnd"/>
-      <w:r>
-        <w:t>.</w:t>
+          <w:numId w:val="25"/>
+        </w:numPr>
+      </w:pPr>
+      <w:r>
+        <w:t>In the “Files Changed” tab, is where you review changes. This is the official review when a branch is protected. You can request a certain number of reviewers review a change, before a merge can actually happen.</w:t>
       </w:r>
     </w:p>
     <w:p/>
@@ -1283,19 +959,11 @@
         <w:pStyle w:val="ListParagraph"/>
         <w:numPr>
           <w:ilvl w:val="0"/>
-          <w:numId w:val="12"/>
-        </w:numPr>
-      </w:pPr>
-      <w:r>
-        <w:t xml:space="preserve">You can add issues in the issues </w:t>
-      </w:r>
-      <w:proofErr w:type="gramStart"/>
-      <w:r>
-        <w:t>tab, and</w:t>
-      </w:r>
-      <w:proofErr w:type="gramEnd"/>
-      <w:r>
-        <w:t xml:space="preserve"> assign assignees and labels.</w:t>
+          <w:numId w:val="26"/>
+        </w:numPr>
+      </w:pPr>
+      <w:r>
+        <w:t>You can add issues in the issues tab, and assign assignees and labels.</w:t>
       </w:r>
     </w:p>
     <w:p>
@@ -1316,22 +984,19 @@
         <w:pStyle w:val="ListParagraph"/>
         <w:numPr>
           <w:ilvl w:val="0"/>
-          <w:numId w:val="12"/>
-        </w:numPr>
-      </w:pPr>
-      <w:r>
-        <w:t xml:space="preserve">Just add a header, and a description of what your project is about in the repository. Add instructions in README as well. </w:t>
-      </w:r>
-      <w:r>
-        <w:t xml:space="preserve">Have a header, description, installation guide, usage, and how to contribute is a good template. </w:t>
-      </w:r>
-    </w:p>
-    <w:p>
-      <w:pPr>
-        <w:pStyle w:val="ListParagraph"/>
-        <w:numPr>
-          <w:ilvl w:val="0"/>
-          <w:numId w:val="12"/>
+          <w:numId w:val="26"/>
+        </w:numPr>
+      </w:pPr>
+      <w:r>
+        <w:t xml:space="preserve">Just add a header, and a description of what your project is about in the repository. Add instructions in README as well. Have a header, description, installation guide, usage, and how to contribute is a good template. </w:t>
+      </w:r>
+    </w:p>
+    <w:p>
+      <w:pPr>
+        <w:pStyle w:val="ListParagraph"/>
+        <w:numPr>
+          <w:ilvl w:val="0"/>
+          <w:numId w:val="26"/>
         </w:numPr>
       </w:pPr>
       <w:r>
@@ -1352,27 +1017,19 @@
         <w:pStyle w:val="ListParagraph"/>
         <w:numPr>
           <w:ilvl w:val="0"/>
-          <w:numId w:val="13"/>
-        </w:numPr>
-      </w:pPr>
-      <w:r>
-        <w:t xml:space="preserve">Contributing files are usually put in a </w:t>
-      </w:r>
-      <w:proofErr w:type="gramStart"/>
-      <w:r>
-        <w:t>docs</w:t>
-      </w:r>
-      <w:proofErr w:type="gramEnd"/>
-      <w:r>
-        <w:t xml:space="preserve"> folder. </w:t>
-      </w:r>
-    </w:p>
-    <w:p>
-      <w:pPr>
-        <w:pStyle w:val="ListParagraph"/>
-        <w:numPr>
-          <w:ilvl w:val="0"/>
-          <w:numId w:val="13"/>
+          <w:numId w:val="27"/>
+        </w:numPr>
+      </w:pPr>
+      <w:r>
+        <w:t xml:space="preserve">Contributing files are usually put in a docs folder. </w:t>
+      </w:r>
+    </w:p>
+    <w:p>
+      <w:pPr>
+        <w:pStyle w:val="ListParagraph"/>
+        <w:numPr>
+          <w:ilvl w:val="0"/>
+          <w:numId w:val="27"/>
         </w:numPr>
       </w:pPr>
       <w:r>
@@ -1384,27 +1041,19 @@
         <w:pStyle w:val="ListParagraph"/>
         <w:numPr>
           <w:ilvl w:val="0"/>
-          <w:numId w:val="13"/>
-        </w:numPr>
-      </w:pPr>
-      <w:r>
-        <w:t xml:space="preserve">Have a header, thank users for contributing, add a code of conduct, </w:t>
-      </w:r>
-      <w:proofErr w:type="gramStart"/>
-      <w:r>
-        <w:t>How</w:t>
-      </w:r>
-      <w:proofErr w:type="gramEnd"/>
-      <w:r>
-        <w:t xml:space="preserve"> can you contribute, Using other endpoints, new features, report bugs, and how to submit a good bug report.</w:t>
-      </w:r>
-    </w:p>
-    <w:p>
-      <w:pPr>
-        <w:pStyle w:val="ListParagraph"/>
-        <w:numPr>
-          <w:ilvl w:val="0"/>
-          <w:numId w:val="13"/>
+          <w:numId w:val="27"/>
+        </w:numPr>
+      </w:pPr>
+      <w:r>
+        <w:t>Have a header, thank users for contributing, add a code of conduct, How can you contribute, Using other endpoints, new features, report bugs, and how to submit a good bug report.</w:t>
+      </w:r>
+    </w:p>
+    <w:p>
+      <w:pPr>
+        <w:pStyle w:val="ListParagraph"/>
+        <w:numPr>
+          <w:ilvl w:val="0"/>
+          <w:numId w:val="27"/>
         </w:numPr>
       </w:pPr>
       <w:r>
@@ -1416,7 +1065,7 @@
         <w:pStyle w:val="ListParagraph"/>
         <w:numPr>
           <w:ilvl w:val="0"/>
-          <w:numId w:val="13"/>
+          <w:numId w:val="27"/>
         </w:numPr>
       </w:pPr>
       <w:r>
@@ -1428,7 +1077,7 @@
         <w:pStyle w:val="ListParagraph"/>
         <w:numPr>
           <w:ilvl w:val="0"/>
-          <w:numId w:val="13"/>
+          <w:numId w:val="27"/>
         </w:numPr>
       </w:pPr>
       <w:r>
@@ -1440,14 +1089,11 @@
         <w:pStyle w:val="ListParagraph"/>
         <w:numPr>
           <w:ilvl w:val="0"/>
-          <w:numId w:val="13"/>
-        </w:numPr>
-      </w:pPr>
-      <w:r>
-        <w:t xml:space="preserve">For this, as to reference a related issue, description of changes, and mentions. </w:t>
-      </w:r>
-      <w:r>
-        <w:t xml:space="preserve"> </w:t>
+          <w:numId w:val="27"/>
+        </w:numPr>
+      </w:pPr>
+      <w:r>
+        <w:t xml:space="preserve">For this, as to reference a related issue, description of changes, and mentions.  </w:t>
       </w:r>
     </w:p>
     <w:p/>
@@ -1464,7 +1110,7 @@
         <w:pStyle w:val="ListParagraph"/>
         <w:numPr>
           <w:ilvl w:val="0"/>
-          <w:numId w:val="14"/>
+          <w:numId w:val="28"/>
         </w:numPr>
       </w:pPr>
       <w:r>
@@ -1474,21 +1120,7 @@
         <w:rPr>
           <w:b/>
         </w:rPr>
-        <w:t xml:space="preserve">git </w:t>
-      </w:r>
-      <w:proofErr w:type="spellStart"/>
-      <w:r>
-        <w:rPr>
-          <w:b/>
-        </w:rPr>
-        <w:t>shortlog</w:t>
-      </w:r>
-      <w:proofErr w:type="spellEnd"/>
-      <w:r>
-        <w:rPr>
-          <w:b/>
-        </w:rPr>
-        <w:t xml:space="preserve"> </w:t>
+        <w:t xml:space="preserve">git shortlog </w:t>
       </w:r>
       <w:r>
         <w:t xml:space="preserve">to see all contributors for the repo. </w:t>
@@ -1499,7 +1131,7 @@
         <w:pStyle w:val="ListParagraph"/>
         <w:numPr>
           <w:ilvl w:val="0"/>
-          <w:numId w:val="14"/>
+          <w:numId w:val="28"/>
         </w:numPr>
       </w:pPr>
       <w:r>
@@ -1517,7 +1149,7 @@
         <w:pStyle w:val="ListParagraph"/>
         <w:numPr>
           <w:ilvl w:val="0"/>
-          <w:numId w:val="14"/>
+          <w:numId w:val="28"/>
         </w:numPr>
       </w:pPr>
       <w:r>
@@ -1535,7 +1167,7 @@
         <w:pStyle w:val="ListParagraph"/>
         <w:numPr>
           <w:ilvl w:val="0"/>
-          <w:numId w:val="14"/>
+          <w:numId w:val="28"/>
         </w:numPr>
       </w:pPr>
       <w:r>
@@ -1553,23 +1185,15 @@
         <w:pStyle w:val="ListParagraph"/>
         <w:numPr>
           <w:ilvl w:val="0"/>
-          <w:numId w:val="14"/>
+          <w:numId w:val="28"/>
         </w:numPr>
       </w:pPr>
       <w:r>
         <w:rPr>
           <w:b/>
         </w:rPr>
-        <w:t>git log --grep=#2 --author=Malam620 --since=</w:t>
-      </w:r>
-      <w:proofErr w:type="gramStart"/>
-      <w:r>
-        <w:rPr>
-          <w:b/>
-        </w:rPr>
-        <w:t>1.hour</w:t>
-      </w:r>
-      <w:proofErr w:type="gramEnd"/>
+        <w:t>git log --grep=#2 --author=Malam620 --since=1.hour</w:t>
+      </w:r>
     </w:p>
     <w:p/>
     <w:p/>
@@ -1578,21 +1202,104 @@
         <w:jc w:val="center"/>
       </w:pPr>
       <w:r>
+        <w:t>Contribution Flow</w:t>
+      </w:r>
+    </w:p>
+    <w:p>
+      <w:pPr>
+        <w:pStyle w:val="ListParagraph"/>
+        <w:numPr>
+          <w:ilvl w:val="0"/>
+          <w:numId w:val="29"/>
+        </w:numPr>
+      </w:pPr>
+      <w:r>
         <w:lastRenderedPageBreak/>
-        <w:t>Naming Feature Branch</w:t>
-      </w:r>
-    </w:p>
-    <w:p>
-      <w:pPr>
-        <w:pStyle w:val="ListParagraph"/>
-        <w:numPr>
-          <w:ilvl w:val="0"/>
-          <w:numId w:val="15"/>
-        </w:numPr>
-      </w:pPr>
-      <w:r>
-        <w:t>There should be a working version of the project, usually a master.</w:t>
-      </w:r>
+        <w:t>Make sure to update your local repository with the master repository. You can use Compare to do this. This is because maybe another contributor made changes to the original repository, so you want your forked repository to be up do date.</w:t>
+      </w:r>
+    </w:p>
+    <w:p>
+      <w:pPr>
+        <w:ind w:left="360"/>
+      </w:pPr>
+    </w:p>
+    <w:p>
+      <w:pPr>
+        <w:ind w:left="360"/>
+        <w:jc w:val="center"/>
+      </w:pPr>
+      <w:r>
+        <w:t>Naming of Feature Branches</w:t>
+      </w:r>
+    </w:p>
+    <w:p>
+      <w:pPr>
+        <w:pStyle w:val="ListParagraph"/>
+        <w:numPr>
+          <w:ilvl w:val="0"/>
+          <w:numId w:val="29"/>
+        </w:numPr>
+      </w:pPr>
+      <w:r>
+        <w:t>Don’t commit to master.</w:t>
+      </w:r>
+    </w:p>
+    <w:p>
+      <w:pPr>
+        <w:pStyle w:val="ListParagraph"/>
+        <w:numPr>
+          <w:ilvl w:val="0"/>
+          <w:numId w:val="29"/>
+        </w:numPr>
+      </w:pPr>
+      <w:r>
+        <w:t>There are naming conventions for how to name feature branches, bug branches, etc. For example, if you have a tag for a bug called bug #1345, create a branch called: bug-1345.</w:t>
+      </w:r>
+    </w:p>
+    <w:p/>
+    <w:p>
+      <w:pPr>
+        <w:jc w:val="center"/>
+      </w:pPr>
+      <w:r>
+        <w:t>Commit Messages</w:t>
+      </w:r>
+    </w:p>
+    <w:p>
+      <w:pPr>
+        <w:pStyle w:val="ListParagraph"/>
+        <w:numPr>
+          <w:ilvl w:val="0"/>
+          <w:numId w:val="30"/>
+        </w:numPr>
+      </w:pPr>
+      <w:r>
+        <w:t>Make them descriptive and cocise.</w:t>
+      </w:r>
+    </w:p>
+    <w:p>
+      <w:pPr>
+        <w:pStyle w:val="ListParagraph"/>
+        <w:numPr>
+          <w:ilvl w:val="0"/>
+          <w:numId w:val="30"/>
+        </w:numPr>
+      </w:pPr>
+      <w:r>
+        <w:t>Limit message to 50 characters. Capitalize the message. Don’t end the message with a period. Use body to add details. In the body, explain what/why not how.</w:t>
+      </w:r>
+    </w:p>
+    <w:p>
+      <w:pPr>
+        <w:pStyle w:val="ListParagraph"/>
+      </w:pPr>
+    </w:p>
+    <w:p>
+      <w:pPr>
+        <w:pStyle w:val="ListParagraph"/>
+      </w:pPr>
+    </w:p>
+    <w:p>
       <w:bookmarkStart w:id="0" w:name="_GoBack"/>
       <w:bookmarkEnd w:id="0"/>
     </w:p>
@@ -2626,6 +2333,119 @@
     </w:lvl>
   </w:abstractNum>
   <w:abstractNum w:abstractNumId="9" w15:restartNumberingAfterBreak="0">
+    <w:nsid w:val="434865E1"/>
+    <w:multiLevelType w:val="hybridMultilevel"/>
+    <w:tmpl w:val="4A2E589A"/>
+    <w:lvl w:ilvl="0" w:tplc="04090001">
+      <w:start w:val="1"/>
+      <w:numFmt w:val="bullet"/>
+      <w:lvlText w:val=""/>
+      <w:lvlJc w:val="left"/>
+      <w:pPr>
+        <w:ind w:left="720" w:hanging="360"/>
+      </w:pPr>
+      <w:rPr>
+        <w:rFonts w:ascii="Symbol" w:hAnsi="Symbol" w:hint="default"/>
+      </w:rPr>
+    </w:lvl>
+    <w:lvl w:ilvl="1" w:tplc="04090003">
+      <w:start w:val="1"/>
+      <w:numFmt w:val="bullet"/>
+      <w:lvlText w:val="o"/>
+      <w:lvlJc w:val="left"/>
+      <w:pPr>
+        <w:ind w:left="1440" w:hanging="360"/>
+      </w:pPr>
+      <w:rPr>
+        <w:rFonts w:ascii="Courier New" w:hAnsi="Courier New" w:cs="Courier New" w:hint="default"/>
+      </w:rPr>
+    </w:lvl>
+    <w:lvl w:ilvl="2" w:tplc="04090005">
+      <w:start w:val="1"/>
+      <w:numFmt w:val="bullet"/>
+      <w:lvlText w:val=""/>
+      <w:lvlJc w:val="left"/>
+      <w:pPr>
+        <w:ind w:left="2160" w:hanging="360"/>
+      </w:pPr>
+      <w:rPr>
+        <w:rFonts w:ascii="Wingdings" w:hAnsi="Wingdings" w:hint="default"/>
+      </w:rPr>
+    </w:lvl>
+    <w:lvl w:ilvl="3" w:tplc="04090001">
+      <w:start w:val="1"/>
+      <w:numFmt w:val="bullet"/>
+      <w:lvlText w:val=""/>
+      <w:lvlJc w:val="left"/>
+      <w:pPr>
+        <w:ind w:left="2880" w:hanging="360"/>
+      </w:pPr>
+      <w:rPr>
+        <w:rFonts w:ascii="Symbol" w:hAnsi="Symbol" w:hint="default"/>
+      </w:rPr>
+    </w:lvl>
+    <w:lvl w:ilvl="4" w:tplc="04090003">
+      <w:start w:val="1"/>
+      <w:numFmt w:val="bullet"/>
+      <w:lvlText w:val="o"/>
+      <w:lvlJc w:val="left"/>
+      <w:pPr>
+        <w:ind w:left="3600" w:hanging="360"/>
+      </w:pPr>
+      <w:rPr>
+        <w:rFonts w:ascii="Courier New" w:hAnsi="Courier New" w:cs="Courier New" w:hint="default"/>
+      </w:rPr>
+    </w:lvl>
+    <w:lvl w:ilvl="5" w:tplc="04090005">
+      <w:start w:val="1"/>
+      <w:numFmt w:val="bullet"/>
+      <w:lvlText w:val=""/>
+      <w:lvlJc w:val="left"/>
+      <w:pPr>
+        <w:ind w:left="4320" w:hanging="360"/>
+      </w:pPr>
+      <w:rPr>
+        <w:rFonts w:ascii="Wingdings" w:hAnsi="Wingdings" w:hint="default"/>
+      </w:rPr>
+    </w:lvl>
+    <w:lvl w:ilvl="6" w:tplc="04090001">
+      <w:start w:val="1"/>
+      <w:numFmt w:val="bullet"/>
+      <w:lvlText w:val=""/>
+      <w:lvlJc w:val="left"/>
+      <w:pPr>
+        <w:ind w:left="5040" w:hanging="360"/>
+      </w:pPr>
+      <w:rPr>
+        <w:rFonts w:ascii="Symbol" w:hAnsi="Symbol" w:hint="default"/>
+      </w:rPr>
+    </w:lvl>
+    <w:lvl w:ilvl="7" w:tplc="04090003">
+      <w:start w:val="1"/>
+      <w:numFmt w:val="bullet"/>
+      <w:lvlText w:val="o"/>
+      <w:lvlJc w:val="left"/>
+      <w:pPr>
+        <w:ind w:left="5760" w:hanging="360"/>
+      </w:pPr>
+      <w:rPr>
+        <w:rFonts w:ascii="Courier New" w:hAnsi="Courier New" w:cs="Courier New" w:hint="default"/>
+      </w:rPr>
+    </w:lvl>
+    <w:lvl w:ilvl="8" w:tplc="04090005">
+      <w:start w:val="1"/>
+      <w:numFmt w:val="bullet"/>
+      <w:lvlText w:val=""/>
+      <w:lvlJc w:val="left"/>
+      <w:pPr>
+        <w:ind w:left="6480" w:hanging="360"/>
+      </w:pPr>
+      <w:rPr>
+        <w:rFonts w:ascii="Wingdings" w:hAnsi="Wingdings" w:hint="default"/>
+      </w:rPr>
+    </w:lvl>
+  </w:abstractNum>
+  <w:abstractNum w:abstractNumId="10" w15:restartNumberingAfterBreak="0">
     <w:nsid w:val="4BF67390"/>
     <w:multiLevelType w:val="hybridMultilevel"/>
     <w:tmpl w:val="72BAA214"/>
@@ -2738,7 +2558,7 @@
       </w:rPr>
     </w:lvl>
   </w:abstractNum>
-  <w:abstractNum w:abstractNumId="10" w15:restartNumberingAfterBreak="0">
+  <w:abstractNum w:abstractNumId="11" w15:restartNumberingAfterBreak="0">
     <w:nsid w:val="50B32BAA"/>
     <w:multiLevelType w:val="hybridMultilevel"/>
     <w:tmpl w:val="8F60BA3E"/>
@@ -2851,7 +2671,7 @@
       </w:rPr>
     </w:lvl>
   </w:abstractNum>
-  <w:abstractNum w:abstractNumId="11" w15:restartNumberingAfterBreak="0">
+  <w:abstractNum w:abstractNumId="12" w15:restartNumberingAfterBreak="0">
     <w:nsid w:val="5698527E"/>
     <w:multiLevelType w:val="hybridMultilevel"/>
     <w:tmpl w:val="3C18F696"/>
@@ -2964,7 +2784,7 @@
       </w:rPr>
     </w:lvl>
   </w:abstractNum>
-  <w:abstractNum w:abstractNumId="12" w15:restartNumberingAfterBreak="0">
+  <w:abstractNum w:abstractNumId="13" w15:restartNumberingAfterBreak="0">
     <w:nsid w:val="68F2504E"/>
     <w:multiLevelType w:val="hybridMultilevel"/>
     <w:tmpl w:val="5C4C5748"/>
@@ -3077,7 +2897,7 @@
       </w:rPr>
     </w:lvl>
   </w:abstractNum>
-  <w:abstractNum w:abstractNumId="13" w15:restartNumberingAfterBreak="0">
+  <w:abstractNum w:abstractNumId="14" w15:restartNumberingAfterBreak="0">
     <w:nsid w:val="6E893B8A"/>
     <w:multiLevelType w:val="hybridMultilevel"/>
     <w:tmpl w:val="DB561670"/>
@@ -3190,7 +3010,7 @@
       </w:rPr>
     </w:lvl>
   </w:abstractNum>
-  <w:abstractNum w:abstractNumId="14" w15:restartNumberingAfterBreak="0">
+  <w:abstractNum w:abstractNumId="15" w15:restartNumberingAfterBreak="0">
     <w:nsid w:val="7C2D105C"/>
     <w:multiLevelType w:val="hybridMultilevel"/>
     <w:tmpl w:val="9DAA269C"/>
@@ -3304,19 +3124,19 @@
     </w:lvl>
   </w:abstractNum>
   <w:num w:numId="1">
-    <w:abstractNumId w:val="9"/>
+    <w:abstractNumId w:val="10"/>
   </w:num>
   <w:num w:numId="2">
-    <w:abstractNumId w:val="11"/>
+    <w:abstractNumId w:val="12"/>
   </w:num>
   <w:num w:numId="3">
     <w:abstractNumId w:val="6"/>
   </w:num>
   <w:num w:numId="4">
-    <w:abstractNumId w:val="14"/>
+    <w:abstractNumId w:val="15"/>
   </w:num>
   <w:num w:numId="5">
-    <w:abstractNumId w:val="10"/>
+    <w:abstractNumId w:val="11"/>
   </w:num>
   <w:num w:numId="6">
     <w:abstractNumId w:val="4"/>
@@ -3328,7 +3148,7 @@
     <w:abstractNumId w:val="8"/>
   </w:num>
   <w:num w:numId="9">
-    <w:abstractNumId w:val="12"/>
+    <w:abstractNumId w:val="13"/>
   </w:num>
   <w:num w:numId="10">
     <w:abstractNumId w:val="1"/>
@@ -3343,10 +3163,190 @@
     <w:abstractNumId w:val="7"/>
   </w:num>
   <w:num w:numId="14">
-    <w:abstractNumId w:val="13"/>
+    <w:abstractNumId w:val="14"/>
   </w:num>
   <w:num w:numId="15">
     <w:abstractNumId w:val="3"/>
+  </w:num>
+  <w:num w:numId="16">
+    <w:abstractNumId w:val="6"/>
+    <w:lvlOverride w:ilvl="0"/>
+    <w:lvlOverride w:ilvl="1"/>
+    <w:lvlOverride w:ilvl="2"/>
+    <w:lvlOverride w:ilvl="3"/>
+    <w:lvlOverride w:ilvl="4"/>
+    <w:lvlOverride w:ilvl="5"/>
+    <w:lvlOverride w:ilvl="6"/>
+    <w:lvlOverride w:ilvl="7"/>
+    <w:lvlOverride w:ilvl="8"/>
+  </w:num>
+  <w:num w:numId="17">
+    <w:abstractNumId w:val="12"/>
+    <w:lvlOverride w:ilvl="0"/>
+    <w:lvlOverride w:ilvl="1"/>
+    <w:lvlOverride w:ilvl="2"/>
+    <w:lvlOverride w:ilvl="3"/>
+    <w:lvlOverride w:ilvl="4"/>
+    <w:lvlOverride w:ilvl="5"/>
+    <w:lvlOverride w:ilvl="6"/>
+    <w:lvlOverride w:ilvl="7"/>
+    <w:lvlOverride w:ilvl="8"/>
+  </w:num>
+  <w:num w:numId="18">
+    <w:abstractNumId w:val="10"/>
+    <w:lvlOverride w:ilvl="0"/>
+    <w:lvlOverride w:ilvl="1"/>
+    <w:lvlOverride w:ilvl="2"/>
+    <w:lvlOverride w:ilvl="3"/>
+    <w:lvlOverride w:ilvl="4"/>
+    <w:lvlOverride w:ilvl="5"/>
+    <w:lvlOverride w:ilvl="6"/>
+    <w:lvlOverride w:ilvl="7"/>
+    <w:lvlOverride w:ilvl="8"/>
+  </w:num>
+  <w:num w:numId="19">
+    <w:abstractNumId w:val="15"/>
+    <w:lvlOverride w:ilvl="0"/>
+    <w:lvlOverride w:ilvl="1"/>
+    <w:lvlOverride w:ilvl="2"/>
+    <w:lvlOverride w:ilvl="3"/>
+    <w:lvlOverride w:ilvl="4"/>
+    <w:lvlOverride w:ilvl="5"/>
+    <w:lvlOverride w:ilvl="6"/>
+    <w:lvlOverride w:ilvl="7"/>
+    <w:lvlOverride w:ilvl="8"/>
+  </w:num>
+  <w:num w:numId="20">
+    <w:abstractNumId w:val="11"/>
+    <w:lvlOverride w:ilvl="0"/>
+    <w:lvlOverride w:ilvl="1"/>
+    <w:lvlOverride w:ilvl="2"/>
+    <w:lvlOverride w:ilvl="3"/>
+    <w:lvlOverride w:ilvl="4"/>
+    <w:lvlOverride w:ilvl="5"/>
+    <w:lvlOverride w:ilvl="6"/>
+    <w:lvlOverride w:ilvl="7"/>
+    <w:lvlOverride w:ilvl="8"/>
+  </w:num>
+  <w:num w:numId="21">
+    <w:abstractNumId w:val="4"/>
+    <w:lvlOverride w:ilvl="0"/>
+    <w:lvlOverride w:ilvl="1"/>
+    <w:lvlOverride w:ilvl="2"/>
+    <w:lvlOverride w:ilvl="3"/>
+    <w:lvlOverride w:ilvl="4"/>
+    <w:lvlOverride w:ilvl="5"/>
+    <w:lvlOverride w:ilvl="6"/>
+    <w:lvlOverride w:ilvl="7"/>
+    <w:lvlOverride w:ilvl="8"/>
+  </w:num>
+  <w:num w:numId="22">
+    <w:abstractNumId w:val="0"/>
+    <w:lvlOverride w:ilvl="0"/>
+    <w:lvlOverride w:ilvl="1"/>
+    <w:lvlOverride w:ilvl="2"/>
+    <w:lvlOverride w:ilvl="3"/>
+    <w:lvlOverride w:ilvl="4"/>
+    <w:lvlOverride w:ilvl="5"/>
+    <w:lvlOverride w:ilvl="6"/>
+    <w:lvlOverride w:ilvl="7"/>
+    <w:lvlOverride w:ilvl="8"/>
+  </w:num>
+  <w:num w:numId="23">
+    <w:abstractNumId w:val="8"/>
+    <w:lvlOverride w:ilvl="0"/>
+    <w:lvlOverride w:ilvl="1"/>
+    <w:lvlOverride w:ilvl="2"/>
+    <w:lvlOverride w:ilvl="3"/>
+    <w:lvlOverride w:ilvl="4"/>
+    <w:lvlOverride w:ilvl="5"/>
+    <w:lvlOverride w:ilvl="6"/>
+    <w:lvlOverride w:ilvl="7"/>
+    <w:lvlOverride w:ilvl="8"/>
+  </w:num>
+  <w:num w:numId="24">
+    <w:abstractNumId w:val="13"/>
+    <w:lvlOverride w:ilvl="0"/>
+    <w:lvlOverride w:ilvl="1"/>
+    <w:lvlOverride w:ilvl="2"/>
+    <w:lvlOverride w:ilvl="3"/>
+    <w:lvlOverride w:ilvl="4"/>
+    <w:lvlOverride w:ilvl="5"/>
+    <w:lvlOverride w:ilvl="6"/>
+    <w:lvlOverride w:ilvl="7"/>
+    <w:lvlOverride w:ilvl="8"/>
+  </w:num>
+  <w:num w:numId="25">
+    <w:abstractNumId w:val="2"/>
+    <w:lvlOverride w:ilvl="0"/>
+    <w:lvlOverride w:ilvl="1"/>
+    <w:lvlOverride w:ilvl="2"/>
+    <w:lvlOverride w:ilvl="3"/>
+    <w:lvlOverride w:ilvl="4"/>
+    <w:lvlOverride w:ilvl="5"/>
+    <w:lvlOverride w:ilvl="6"/>
+    <w:lvlOverride w:ilvl="7"/>
+    <w:lvlOverride w:ilvl="8"/>
+  </w:num>
+  <w:num w:numId="26">
+    <w:abstractNumId w:val="5"/>
+    <w:lvlOverride w:ilvl="0"/>
+    <w:lvlOverride w:ilvl="1"/>
+    <w:lvlOverride w:ilvl="2"/>
+    <w:lvlOverride w:ilvl="3"/>
+    <w:lvlOverride w:ilvl="4"/>
+    <w:lvlOverride w:ilvl="5"/>
+    <w:lvlOverride w:ilvl="6"/>
+    <w:lvlOverride w:ilvl="7"/>
+    <w:lvlOverride w:ilvl="8"/>
+  </w:num>
+  <w:num w:numId="27">
+    <w:abstractNumId w:val="7"/>
+    <w:lvlOverride w:ilvl="0"/>
+    <w:lvlOverride w:ilvl="1"/>
+    <w:lvlOverride w:ilvl="2"/>
+    <w:lvlOverride w:ilvl="3"/>
+    <w:lvlOverride w:ilvl="4"/>
+    <w:lvlOverride w:ilvl="5"/>
+    <w:lvlOverride w:ilvl="6"/>
+    <w:lvlOverride w:ilvl="7"/>
+    <w:lvlOverride w:ilvl="8"/>
+  </w:num>
+  <w:num w:numId="28">
+    <w:abstractNumId w:val="14"/>
+    <w:lvlOverride w:ilvl="0"/>
+    <w:lvlOverride w:ilvl="1"/>
+    <w:lvlOverride w:ilvl="2"/>
+    <w:lvlOverride w:ilvl="3"/>
+    <w:lvlOverride w:ilvl="4"/>
+    <w:lvlOverride w:ilvl="5"/>
+    <w:lvlOverride w:ilvl="6"/>
+    <w:lvlOverride w:ilvl="7"/>
+    <w:lvlOverride w:ilvl="8"/>
+  </w:num>
+  <w:num w:numId="29">
+    <w:abstractNumId w:val="3"/>
+    <w:lvlOverride w:ilvl="0"/>
+    <w:lvlOverride w:ilvl="1"/>
+    <w:lvlOverride w:ilvl="2"/>
+    <w:lvlOverride w:ilvl="3"/>
+    <w:lvlOverride w:ilvl="4"/>
+    <w:lvlOverride w:ilvl="5"/>
+    <w:lvlOverride w:ilvl="6"/>
+    <w:lvlOverride w:ilvl="7"/>
+    <w:lvlOverride w:ilvl="8"/>
+  </w:num>
+  <w:num w:numId="30">
+    <w:abstractNumId w:val="9"/>
+    <w:lvlOverride w:ilvl="0"/>
+    <w:lvlOverride w:ilvl="1"/>
+    <w:lvlOverride w:ilvl="2"/>
+    <w:lvlOverride w:ilvl="3"/>
+    <w:lvlOverride w:ilvl="4"/>
+    <w:lvlOverride w:ilvl="5"/>
+    <w:lvlOverride w:ilvl="6"/>
+    <w:lvlOverride w:ilvl="7"/>
+    <w:lvlOverride w:ilvl="8"/>
   </w:num>
 </w:numbering>
 </file>
@@ -3749,6 +3749,10 @@
   <w:style w:type="paragraph" w:default="1" w:styleId="Normal">
     <w:name w:val="Normal"/>
     <w:qFormat/>
+    <w:rsid w:val="00E0544E"/>
+    <w:pPr>
+      <w:spacing w:line="256" w:lineRule="auto"/>
+    </w:pPr>
   </w:style>
   <w:style w:type="character" w:default="1" w:styleId="DefaultParagraphFont">
     <w:name w:val="Default Paragraph Font"/>

</xml_diff>

<commit_message>
Done with notes. Just have CI left
</commit_message>
<xml_diff>
--- a/Notes_Taken.docx
+++ b/Notes_Taken.docx
@@ -44,7 +44,15 @@
         </w:numPr>
       </w:pPr>
       <w:r>
-        <w:t>A GitHub fork is a copy of your repository. Forking a repository allows you to freely experiment with changes without affecting the original project. Forking copies all files at their current version, along with all commits up to that point. Forking does not affect the original repo, this is just your own copy.</w:t>
+        <w:t xml:space="preserve">A GitHub fork is a copy of your repository. Forking a repository allows you to freely experiment with changes without affecting the original project. Forking copies all files at their current version, along with all commits up to that point. Forking does not affect the original </w:t>
+      </w:r>
+      <w:proofErr w:type="gramStart"/>
+      <w:r>
+        <w:t>repo,</w:t>
+      </w:r>
+      <w:proofErr w:type="gramEnd"/>
+      <w:r>
+        <w:t xml:space="preserve"> this is just your own copy.</w:t>
       </w:r>
     </w:p>
     <w:p/>
@@ -77,7 +85,23 @@
         </w:numPr>
       </w:pPr>
       <w:r>
-        <w:t>Use git log –oneline to show sha and first line of commit message.</w:t>
+        <w:t>Use git log –</w:t>
+      </w:r>
+      <w:proofErr w:type="spellStart"/>
+      <w:r>
+        <w:t>oneline</w:t>
+      </w:r>
+      <w:proofErr w:type="spellEnd"/>
+      <w:r>
+        <w:t xml:space="preserve"> to show </w:t>
+      </w:r>
+      <w:proofErr w:type="spellStart"/>
+      <w:r>
+        <w:t>sha</w:t>
+      </w:r>
+      <w:proofErr w:type="spellEnd"/>
+      <w:r>
+        <w:t xml:space="preserve"> and first line of commit message.</w:t>
       </w:r>
     </w:p>
     <w:p>
@@ -89,7 +113,15 @@
         </w:numPr>
       </w:pPr>
       <w:r>
-        <w:t xml:space="preserve">Use –decorate to display references (branches, tags, etc) that point to each commit. Use </w:t>
+        <w:t xml:space="preserve">Use –decorate to display references (branches, tags, </w:t>
+      </w:r>
+      <w:proofErr w:type="spellStart"/>
+      <w:r>
+        <w:t>etc</w:t>
+      </w:r>
+      <w:proofErr w:type="spellEnd"/>
+      <w:r>
+        <w:t xml:space="preserve">) that point to each commit. Use </w:t>
       </w:r>
     </w:p>
     <w:p>
@@ -97,7 +129,15 @@
         <w:ind w:left="720"/>
       </w:pPr>
       <w:r>
-        <w:t>git log –oneline –decorate for example to show on one line.</w:t>
+        <w:t>git log –</w:t>
+      </w:r>
+      <w:proofErr w:type="spellStart"/>
+      <w:r>
+        <w:t>oneline</w:t>
+      </w:r>
+      <w:proofErr w:type="spellEnd"/>
+      <w:r>
+        <w:t xml:space="preserve"> –decorate for example to show on one line.</w:t>
       </w:r>
     </w:p>
     <w:p>
@@ -126,7 +166,25 @@
         </w:numPr>
       </w:pPr>
       <w:r>
-        <w:t xml:space="preserve">A repository on GitHub is called a remote. You can clone your remote to your local computer, and then sync the two up. After cloning, you can add/edit files, and push and pull updates. This is a one time process, like git init. Git makes no distinction between working and central repo. </w:t>
+        <w:t xml:space="preserve">A repository on GitHub is called a remote. You can clone your remote to your local computer, and then sync the two up. After cloning, you can add/edit files, and push and pull updates. This is a </w:t>
+      </w:r>
+      <w:proofErr w:type="spellStart"/>
+      <w:proofErr w:type="gramStart"/>
+      <w:r>
+        <w:t>one time</w:t>
+      </w:r>
+      <w:proofErr w:type="spellEnd"/>
+      <w:proofErr w:type="gramEnd"/>
+      <w:r>
+        <w:t xml:space="preserve"> process, like git </w:t>
+      </w:r>
+      <w:proofErr w:type="spellStart"/>
+      <w:r>
+        <w:t>init.</w:t>
+      </w:r>
+      <w:proofErr w:type="spellEnd"/>
+      <w:r>
+        <w:t xml:space="preserve"> Git makes no distinction between working and central repo. </w:t>
       </w:r>
     </w:p>
     <w:p>
@@ -156,7 +214,23 @@
         </w:numPr>
       </w:pPr>
       <w:r>
-        <w:t xml:space="preserve">git show shaID – Shows you the commit message, with the diff itself. Also see changes made in the files. This is essentially a combination of git log and git diff, however you can show a singular commit. </w:t>
+        <w:t xml:space="preserve">git show </w:t>
+      </w:r>
+      <w:proofErr w:type="spellStart"/>
+      <w:r>
+        <w:t>shaID</w:t>
+      </w:r>
+      <w:proofErr w:type="spellEnd"/>
+      <w:r>
+        <w:t xml:space="preserve"> – Shows you the commit message, with the diff itself. Also see changes made in the files. This is essentially a combination of git log and git </w:t>
+      </w:r>
+      <w:proofErr w:type="gramStart"/>
+      <w:r>
+        <w:t>diff,</w:t>
+      </w:r>
+      <w:proofErr w:type="gramEnd"/>
+      <w:r>
+        <w:t xml:space="preserve"> however you can show a singular commit. </w:t>
       </w:r>
     </w:p>
     <w:p>
@@ -192,7 +266,15 @@
         </w:numPr>
       </w:pPr>
       <w:r>
-        <w:t>git diff HEAD~1 HEAD~4 is a valid command. Don’t need sha’s anymore.</w:t>
+        <w:t xml:space="preserve">git diff HEAD~1 HEAD~4 is a valid command. Don’t need </w:t>
+      </w:r>
+      <w:proofErr w:type="spellStart"/>
+      <w:r>
+        <w:t>sha’s</w:t>
+      </w:r>
+      <w:proofErr w:type="spellEnd"/>
+      <w:r>
+        <w:t xml:space="preserve"> anymore.</w:t>
       </w:r>
     </w:p>
     <w:p>
@@ -204,7 +286,15 @@
         </w:numPr>
       </w:pPr>
       <w:r>
-        <w:t>git annotate – Shows git log but for a particular file. You can see changes line by line in the file.</w:t>
+        <w:t xml:space="preserve">git annotate – Shows git log but for a </w:t>
+      </w:r>
+      <w:proofErr w:type="gramStart"/>
+      <w:r>
+        <w:t>particular file</w:t>
+      </w:r>
+      <w:proofErr w:type="gramEnd"/>
+      <w:r>
+        <w:t>. You can see changes line by line in the file.</w:t>
       </w:r>
     </w:p>
     <w:p/>
@@ -231,7 +321,15 @@
         <w:t>git checkout --filename</w:t>
       </w:r>
       <w:r>
-        <w:t xml:space="preserve"> - Undo’s the changes in a file if not staged. If the file is staged, unstage the changes with </w:t>
+        <w:t xml:space="preserve"> - Undo’s the changes in a file if not staged. If the file is staged, </w:t>
+      </w:r>
+      <w:proofErr w:type="spellStart"/>
+      <w:r>
+        <w:t>unstage</w:t>
+      </w:r>
+      <w:proofErr w:type="spellEnd"/>
+      <w:r>
+        <w:t xml:space="preserve"> the changes with </w:t>
       </w:r>
       <w:r>
         <w:rPr>
@@ -256,111 +354,133 @@
           <w:b/>
         </w:rPr>
         <w:lastRenderedPageBreak/>
-        <w:t>git checkout commitHash filename</w:t>
-      </w:r>
-      <w:r>
-        <w:t xml:space="preserve"> - This will take you to another commit. Say you committed and pushed changes to a remote, but the code doesn’t work. You just checkout a prior commit, and the changes in the most recent commit can be corrected.</w:t>
-      </w:r>
-    </w:p>
-    <w:p/>
-    <w:p>
-      <w:pPr>
-        <w:jc w:val="center"/>
-      </w:pPr>
-      <w:r>
-        <w:t>Best Practices</w:t>
-      </w:r>
-    </w:p>
-    <w:p>
-      <w:pPr>
-        <w:pStyle w:val="ListParagraph"/>
-        <w:numPr>
-          <w:ilvl w:val="0"/>
-          <w:numId w:val="20"/>
-        </w:numPr>
-      </w:pPr>
-      <w:r>
-        <w:t>You should always have a working version of your project.</w:t>
-      </w:r>
-    </w:p>
-    <w:p>
-      <w:pPr>
-        <w:pStyle w:val="ListParagraph"/>
-        <w:numPr>
-          <w:ilvl w:val="0"/>
-          <w:numId w:val="20"/>
-        </w:numPr>
-      </w:pPr>
-      <w:r>
-        <w:t>You have Master, Test, and Dev branch normally.</w:t>
-      </w:r>
-    </w:p>
-    <w:p>
-      <w:pPr>
-        <w:pStyle w:val="ListParagraph"/>
-        <w:numPr>
-          <w:ilvl w:val="0"/>
-          <w:numId w:val="20"/>
-        </w:numPr>
-      </w:pPr>
-      <w:r>
-        <w:t>The dev branch merges into the test branch, and the test into the master. Features will be in the dev branch.</w:t>
-      </w:r>
-    </w:p>
-    <w:p>
-      <w:pPr>
-        <w:pStyle w:val="ListParagraph"/>
-        <w:numPr>
-          <w:ilvl w:val="0"/>
-          <w:numId w:val="20"/>
-        </w:numPr>
-      </w:pPr>
-      <w:r>
-        <w:t>When a branch is created, the new branch contains all the commit history of the original branch up to that point.</w:t>
-      </w:r>
-    </w:p>
-    <w:p>
-      <w:pPr>
-        <w:pStyle w:val="ListParagraph"/>
-        <w:numPr>
-          <w:ilvl w:val="0"/>
-          <w:numId w:val="20"/>
-        </w:numPr>
-      </w:pPr>
-      <w:r>
-        <w:t>GitHub calls merges “pull requests”. They’re used for repositories and branches.</w:t>
-      </w:r>
-    </w:p>
-    <w:p>
-      <w:pPr>
-        <w:pStyle w:val="ListParagraph"/>
-      </w:pPr>
-    </w:p>
-    <w:p>
-      <w:pPr>
-        <w:jc w:val="center"/>
-      </w:pPr>
-      <w:r>
-        <w:t>Branches</w:t>
-      </w:r>
-    </w:p>
-    <w:p>
-      <w:pPr>
-        <w:pStyle w:val="ListParagraph"/>
-        <w:numPr>
-          <w:ilvl w:val="0"/>
-          <w:numId w:val="21"/>
-        </w:numPr>
-      </w:pPr>
-      <w:r>
-        <w:t xml:space="preserve">You can create a branch by the command: </w:t>
-      </w:r>
+        <w:t xml:space="preserve">git checkout </w:t>
+      </w:r>
+      <w:proofErr w:type="spellStart"/>
       <w:r>
         <w:rPr>
           <w:b/>
         </w:rPr>
-        <w:t>git branch branchName</w:t>
-      </w:r>
+        <w:t>commitHash</w:t>
+      </w:r>
+      <w:proofErr w:type="spellEnd"/>
+      <w:r>
+        <w:rPr>
+          <w:b/>
+        </w:rPr>
+        <w:t xml:space="preserve"> filename</w:t>
+      </w:r>
+      <w:r>
+        <w:t xml:space="preserve"> - This will take you to another commit. Say you committed and pushed changes to a remote, but the code doesn’t work. You just checkout a prior commit, and the changes in the most recent commit can be corrected.</w:t>
+      </w:r>
+    </w:p>
+    <w:p/>
+    <w:p>
+      <w:pPr>
+        <w:jc w:val="center"/>
+      </w:pPr>
+      <w:r>
+        <w:t>Best Practices</w:t>
+      </w:r>
+    </w:p>
+    <w:p>
+      <w:pPr>
+        <w:pStyle w:val="ListParagraph"/>
+        <w:numPr>
+          <w:ilvl w:val="0"/>
+          <w:numId w:val="20"/>
+        </w:numPr>
+      </w:pPr>
+      <w:r>
+        <w:t>You should always have a working version of your project.</w:t>
+      </w:r>
+    </w:p>
+    <w:p>
+      <w:pPr>
+        <w:pStyle w:val="ListParagraph"/>
+        <w:numPr>
+          <w:ilvl w:val="0"/>
+          <w:numId w:val="20"/>
+        </w:numPr>
+      </w:pPr>
+      <w:r>
+        <w:t>You have Master, Test, and Dev branch normally.</w:t>
+      </w:r>
+    </w:p>
+    <w:p>
+      <w:pPr>
+        <w:pStyle w:val="ListParagraph"/>
+        <w:numPr>
+          <w:ilvl w:val="0"/>
+          <w:numId w:val="20"/>
+        </w:numPr>
+      </w:pPr>
+      <w:r>
+        <w:t>The dev branch merges into the test branch, and the test into the master. Features will be in the dev branch.</w:t>
+      </w:r>
+    </w:p>
+    <w:p>
+      <w:pPr>
+        <w:pStyle w:val="ListParagraph"/>
+        <w:numPr>
+          <w:ilvl w:val="0"/>
+          <w:numId w:val="20"/>
+        </w:numPr>
+      </w:pPr>
+      <w:r>
+        <w:t>When a branch is created, the new branch contains all the commit history of the original branch up to that point.</w:t>
+      </w:r>
+    </w:p>
+    <w:p>
+      <w:pPr>
+        <w:pStyle w:val="ListParagraph"/>
+        <w:numPr>
+          <w:ilvl w:val="0"/>
+          <w:numId w:val="20"/>
+        </w:numPr>
+      </w:pPr>
+      <w:r>
+        <w:t>GitHub calls merges “pull requests”. They’re used for repositories and branches.</w:t>
+      </w:r>
+    </w:p>
+    <w:p>
+      <w:pPr>
+        <w:pStyle w:val="ListParagraph"/>
+      </w:pPr>
+    </w:p>
+    <w:p>
+      <w:pPr>
+        <w:jc w:val="center"/>
+      </w:pPr>
+      <w:r>
+        <w:t>Branches</w:t>
+      </w:r>
+    </w:p>
+    <w:p>
+      <w:pPr>
+        <w:pStyle w:val="ListParagraph"/>
+        <w:numPr>
+          <w:ilvl w:val="0"/>
+          <w:numId w:val="21"/>
+        </w:numPr>
+      </w:pPr>
+      <w:r>
+        <w:t xml:space="preserve">You can create a branch by the command: </w:t>
+      </w:r>
+      <w:r>
+        <w:rPr>
+          <w:b/>
+        </w:rPr>
+        <w:t xml:space="preserve">git branch </w:t>
+      </w:r>
+      <w:proofErr w:type="spellStart"/>
+      <w:r>
+        <w:rPr>
+          <w:b/>
+        </w:rPr>
+        <w:t>branchName</w:t>
+      </w:r>
+      <w:proofErr w:type="spellEnd"/>
     </w:p>
     <w:p>
       <w:pPr>
@@ -398,84 +518,71 @@
         <w:rPr>
           <w:b/>
         </w:rPr>
-        <w:t>git checkout branchName</w:t>
-      </w:r>
-    </w:p>
-    <w:p>
-      <w:pPr>
-        <w:pStyle w:val="ListParagraph"/>
-        <w:numPr>
-          <w:ilvl w:val="0"/>
-          <w:numId w:val="21"/>
-        </w:numPr>
+        <w:t xml:space="preserve">git checkout </w:t>
+      </w:r>
+      <w:proofErr w:type="spellStart"/>
+      <w:r>
         <w:rPr>
           <w:b/>
         </w:rPr>
-      </w:pPr>
-      <w:r>
-        <w:t xml:space="preserve">You can create and switch to the new branch with: </w:t>
-      </w:r>
-      <w:r>
+        <w:t>branchName</w:t>
+      </w:r>
+      <w:proofErr w:type="spellEnd"/>
+    </w:p>
+    <w:p>
+      <w:pPr>
+        <w:pStyle w:val="ListParagraph"/>
+        <w:numPr>
+          <w:ilvl w:val="0"/>
+          <w:numId w:val="21"/>
+        </w:numPr>
         <w:rPr>
           <w:b/>
         </w:rPr>
-        <w:t>git checkout -b branchName</w:t>
-      </w:r>
-    </w:p>
-    <w:p>
-      <w:pPr>
-        <w:pStyle w:val="ListParagraph"/>
+      </w:pPr>
+      <w:r>
+        <w:t xml:space="preserve">You can create and switch to the new branch </w:t>
+      </w:r>
+      <w:proofErr w:type="gramStart"/>
+      <w:r>
+        <w:t>with:</w:t>
+      </w:r>
+      <w:proofErr w:type="gramEnd"/>
+      <w:r>
+        <w:t xml:space="preserve"> </w:t>
+      </w:r>
+      <w:r>
         <w:rPr>
           <w:b/>
         </w:rPr>
-      </w:pPr>
-    </w:p>
-    <w:p>
-      <w:pPr>
-        <w:jc w:val="center"/>
-      </w:pPr>
-      <w:r>
-        <w:t>gitIgnore</w:t>
-      </w:r>
-    </w:p>
-    <w:p>
-      <w:pPr>
-        <w:pStyle w:val="ListParagraph"/>
-        <w:numPr>
-          <w:ilvl w:val="0"/>
-          <w:numId w:val="22"/>
-        </w:numPr>
-      </w:pPr>
-      <w:r>
-        <w:t xml:space="preserve">If you have a file that you don’t want to be public, use gitignore. For example </w:t>
-      </w:r>
+        <w:t xml:space="preserve">git checkout -b </w:t>
+      </w:r>
+      <w:proofErr w:type="spellStart"/>
       <w:r>
         <w:rPr>
           <w:b/>
         </w:rPr>
-        <w:t>/filename.extension</w:t>
-      </w:r>
-      <w:r>
-        <w:t xml:space="preserve"> will not be included by git to be tracked. </w:t>
-      </w:r>
-    </w:p>
-    <w:p>
-      <w:pPr>
-        <w:pStyle w:val="ListParagraph"/>
-        <w:numPr>
-          <w:ilvl w:val="0"/>
-          <w:numId w:val="22"/>
-        </w:numPr>
-      </w:pPr>
-      <w:r>
-        <w:t xml:space="preserve">To ignore a folder, put forward slash first: </w:t>
-      </w:r>
-      <w:r>
+        <w:t>branchName</w:t>
+      </w:r>
+      <w:proofErr w:type="spellEnd"/>
+    </w:p>
+    <w:p>
+      <w:pPr>
+        <w:pStyle w:val="ListParagraph"/>
         <w:rPr>
           <w:b/>
         </w:rPr>
-        <w:t>/folderName</w:t>
-      </w:r>
+      </w:pPr>
+    </w:p>
+    <w:p>
+      <w:pPr>
+        <w:jc w:val="center"/>
+      </w:pPr>
+      <w:proofErr w:type="spellStart"/>
+      <w:r>
+        <w:t>gitIgnore</w:t>
+      </w:r>
+      <w:proofErr w:type="spellEnd"/>
     </w:p>
     <w:p>
       <w:pPr>
@@ -486,13 +593,86 @@
         </w:numPr>
       </w:pPr>
       <w:r>
-        <w:t xml:space="preserve">To ignore files with a certain extension in a folder, say txt files, say </w:t>
+        <w:t xml:space="preserve">If you have a file that you don’t want to be public, use </w:t>
+      </w:r>
+      <w:proofErr w:type="spellStart"/>
+      <w:r>
+        <w:t>gitignore</w:t>
+      </w:r>
+      <w:proofErr w:type="spellEnd"/>
+      <w:r>
+        <w:t xml:space="preserve">. For example </w:t>
       </w:r>
       <w:r>
         <w:rPr>
           <w:b/>
         </w:rPr>
-        <w:t>folderName/*.txt</w:t>
+        <w:t>/</w:t>
+      </w:r>
+      <w:proofErr w:type="spellStart"/>
+      <w:proofErr w:type="gramStart"/>
+      <w:r>
+        <w:rPr>
+          <w:b/>
+        </w:rPr>
+        <w:t>filename.extension</w:t>
+      </w:r>
+      <w:proofErr w:type="spellEnd"/>
+      <w:proofErr w:type="gramEnd"/>
+      <w:r>
+        <w:t xml:space="preserve"> will not be included by git to be tracked. </w:t>
+      </w:r>
+    </w:p>
+    <w:p>
+      <w:pPr>
+        <w:pStyle w:val="ListParagraph"/>
+        <w:numPr>
+          <w:ilvl w:val="0"/>
+          <w:numId w:val="22"/>
+        </w:numPr>
+      </w:pPr>
+      <w:r>
+        <w:t xml:space="preserve">To ignore a folder, put forward slash first: </w:t>
+      </w:r>
+      <w:r>
+        <w:rPr>
+          <w:b/>
+        </w:rPr>
+        <w:t>/</w:t>
+      </w:r>
+      <w:proofErr w:type="spellStart"/>
+      <w:r>
+        <w:rPr>
+          <w:b/>
+        </w:rPr>
+        <w:t>folderName</w:t>
+      </w:r>
+      <w:proofErr w:type="spellEnd"/>
+    </w:p>
+    <w:p>
+      <w:pPr>
+        <w:pStyle w:val="ListParagraph"/>
+        <w:numPr>
+          <w:ilvl w:val="0"/>
+          <w:numId w:val="22"/>
+        </w:numPr>
+      </w:pPr>
+      <w:r>
+        <w:t xml:space="preserve">To ignore files with a certain extension in a folder, say txt files, say </w:t>
+      </w:r>
+      <w:proofErr w:type="spellStart"/>
+      <w:r>
+        <w:rPr>
+          <w:b/>
+        </w:rPr>
+        <w:t>folderName</w:t>
+      </w:r>
+      <w:proofErr w:type="spellEnd"/>
+      <w:r>
+        <w:rPr>
+          <w:b/>
+        </w:rPr>
+        <w:t>/*.txt</w:t>
       </w:r>
     </w:p>
     <w:p>
@@ -536,7 +716,15 @@
         </w:numPr>
       </w:pPr>
       <w:r>
-        <w:t xml:space="preserve">Say you create a branch called “test” in remote. You can create a new branch called test locally, and sync the local and remote branches with: </w:t>
+        <w:t xml:space="preserve">Say you create a branch called “test” in remote. You can create a new branch called test locally, and sync the local and remote branches </w:t>
+      </w:r>
+      <w:proofErr w:type="gramStart"/>
+      <w:r>
+        <w:t>with:</w:t>
+      </w:r>
+      <w:proofErr w:type="gramEnd"/>
+      <w:r>
+        <w:t xml:space="preserve"> </w:t>
       </w:r>
       <w:r>
         <w:rPr>
@@ -642,7 +830,15 @@
         </w:numPr>
       </w:pPr>
       <w:r>
-        <w:t xml:space="preserve">When branch-to-be-merged has been merged, you can delete it with: </w:t>
+        <w:t xml:space="preserve">When branch-to-be-merged has been merged, you can delete it </w:t>
+      </w:r>
+      <w:proofErr w:type="gramStart"/>
+      <w:r>
+        <w:t>with:</w:t>
+      </w:r>
+      <w:proofErr w:type="gramEnd"/>
+      <w:r>
+        <w:t xml:space="preserve"> </w:t>
       </w:r>
       <w:r>
         <w:rPr>
@@ -689,7 +885,15 @@
         <w:ind w:left="720"/>
       </w:pPr>
       <w:r>
-        <w:t xml:space="preserve">You can execute : </w:t>
+        <w:t xml:space="preserve">You can </w:t>
+      </w:r>
+      <w:proofErr w:type="gramStart"/>
+      <w:r>
+        <w:t>execute :</w:t>
+      </w:r>
+      <w:proofErr w:type="gramEnd"/>
+      <w:r>
+        <w:t xml:space="preserve"> </w:t>
       </w:r>
       <w:r>
         <w:rPr>
@@ -722,7 +926,15 @@
         </w:numPr>
       </w:pPr>
       <w:r>
-        <w:t xml:space="preserve">Pull and push commands in git are actually merges. </w:t>
+        <w:t xml:space="preserve">Pull and push commands in git are </w:t>
+      </w:r>
+      <w:proofErr w:type="gramStart"/>
+      <w:r>
+        <w:t>actually merges</w:t>
+      </w:r>
+      <w:proofErr w:type="gramEnd"/>
+      <w:r>
+        <w:t xml:space="preserve">. </w:t>
       </w:r>
     </w:p>
     <w:p>
@@ -734,7 +946,15 @@
         </w:numPr>
       </w:pPr>
       <w:r>
-        <w:t>On GitHub, Pull request can result in conflicts. Usually the contributor, not the owner of the repo, will resolve the conflict.</w:t>
+        <w:t xml:space="preserve">On GitHub, </w:t>
+      </w:r>
+      <w:proofErr w:type="gramStart"/>
+      <w:r>
+        <w:t>Pull</w:t>
+      </w:r>
+      <w:proofErr w:type="gramEnd"/>
+      <w:r>
+        <w:t xml:space="preserve"> request can result in conflicts. Usually the contributor, not the owner of the repo, will resolve the conflict.</w:t>
       </w:r>
     </w:p>
     <w:p>
@@ -808,7 +1028,15 @@
         <w:t>name&gt;</w:t>
       </w:r>
       <w:r>
-        <w:t xml:space="preserve"> - This will show you information about the specified tag, like who tagged it, date, message, commit sha, etc. </w:t>
+        <w:t xml:space="preserve"> - This will show you information about the specified tag, like who tagged it, date, message, commit </w:t>
+      </w:r>
+      <w:proofErr w:type="spellStart"/>
+      <w:r>
+        <w:t>sha</w:t>
+      </w:r>
+      <w:proofErr w:type="spellEnd"/>
+      <w:r>
+        <w:t xml:space="preserve">, etc. </w:t>
       </w:r>
     </w:p>
     <w:p>
@@ -823,28 +1051,66 @@
         <w:rPr>
           <w:b/>
         </w:rPr>
-        <w:t>git log --pretty=oneline</w:t>
-      </w:r>
-      <w:r>
-        <w:t xml:space="preserve"> - Shows all commits in one line.</w:t>
-      </w:r>
-    </w:p>
-    <w:p>
-      <w:pPr>
-        <w:pStyle w:val="ListParagraph"/>
-        <w:numPr>
-          <w:ilvl w:val="0"/>
-          <w:numId w:val="24"/>
-        </w:numPr>
-      </w:pPr>
-      <w:r>
-        <w:t xml:space="preserve">You can tag a commit prior to the most recent commit. Use git-log to get the sha of a commit, and use </w:t>
-      </w:r>
+        <w:t>git log --pretty=</w:t>
+      </w:r>
+      <w:proofErr w:type="spellStart"/>
       <w:r>
         <w:rPr>
           <w:b/>
         </w:rPr>
-        <w:t>git tag -a &lt;tag name&gt; &lt;commit sha&gt; -m “message”</w:t>
+        <w:t>oneline</w:t>
+      </w:r>
+      <w:proofErr w:type="spellEnd"/>
+      <w:r>
+        <w:t xml:space="preserve"> - Shows all commits in one line.</w:t>
+      </w:r>
+    </w:p>
+    <w:p>
+      <w:pPr>
+        <w:pStyle w:val="ListParagraph"/>
+        <w:numPr>
+          <w:ilvl w:val="0"/>
+          <w:numId w:val="24"/>
+        </w:numPr>
+      </w:pPr>
+      <w:r>
+        <w:t xml:space="preserve">You can tag a commit prior to the most recent commit. Use git-log to get the </w:t>
+      </w:r>
+      <w:proofErr w:type="spellStart"/>
+      <w:r>
+        <w:t>sha</w:t>
+      </w:r>
+      <w:proofErr w:type="spellEnd"/>
+      <w:r>
+        <w:t xml:space="preserve"> of a </w:t>
+      </w:r>
+      <w:proofErr w:type="gramStart"/>
+      <w:r>
+        <w:t>commit, and</w:t>
+      </w:r>
+      <w:proofErr w:type="gramEnd"/>
+      <w:r>
+        <w:t xml:space="preserve"> use </w:t>
+      </w:r>
+      <w:r>
+        <w:rPr>
+          <w:b/>
+        </w:rPr>
+        <w:t xml:space="preserve">git tag -a &lt;tag name&gt; &lt;commit </w:t>
+      </w:r>
+      <w:proofErr w:type="spellStart"/>
+      <w:r>
+        <w:rPr>
+          <w:b/>
+        </w:rPr>
+        <w:t>sha</w:t>
+      </w:r>
+      <w:proofErr w:type="spellEnd"/>
+      <w:r>
+        <w:rPr>
+          <w:b/>
+        </w:rPr>
+        <w:t>&gt; -m “message”</w:t>
       </w:r>
       <w:r>
         <w:t>.</w:t>
@@ -906,7 +1172,15 @@
         </w:numPr>
       </w:pPr>
       <w:r>
-        <w:t>If you are not owner of a repo in GitHub, you can’t just push to a repo. You will have to utilize Pull Requests, which are apporved by the owners. However, the owners can add you as Collaborators in the Settings tab, which will allow you to push.</w:t>
+        <w:t xml:space="preserve">If you are not owner of a repo in GitHub, you can’t just push to a repo. You will have to utilize Pull Requests, which are </w:t>
+      </w:r>
+      <w:proofErr w:type="spellStart"/>
+      <w:r>
+        <w:t>apporved</w:t>
+      </w:r>
+      <w:proofErr w:type="spellEnd"/>
+      <w:r>
+        <w:t xml:space="preserve"> by the owners. However, the owners can add you as Collaborators in the Settings tab, which will allow you to push.</w:t>
       </w:r>
     </w:p>
     <w:p/>
@@ -942,7 +1216,15 @@
         </w:numPr>
       </w:pPr>
       <w:r>
-        <w:t>In the “Files Changed” tab, is where you review changes. This is the official review when a branch is protected. You can request a certain number of reviewers review a change, before a merge can actually happen.</w:t>
+        <w:t xml:space="preserve">In the “Files Changed” tab, is where you review changes. This is the official review when a branch is protected. You can request a certain number of reviewers review a change, before a merge can </w:t>
+      </w:r>
+      <w:proofErr w:type="gramStart"/>
+      <w:r>
+        <w:t>actually happen</w:t>
+      </w:r>
+      <w:proofErr w:type="gramEnd"/>
+      <w:r>
+        <w:t>.</w:t>
       </w:r>
     </w:p>
     <w:p/>
@@ -963,7 +1245,15 @@
         </w:numPr>
       </w:pPr>
       <w:r>
-        <w:t>You can add issues in the issues tab, and assign assignees and labels.</w:t>
+        <w:t xml:space="preserve">You can add issues in the issues </w:t>
+      </w:r>
+      <w:proofErr w:type="gramStart"/>
+      <w:r>
+        <w:t>tab, and</w:t>
+      </w:r>
+      <w:proofErr w:type="gramEnd"/>
+      <w:r>
+        <w:t xml:space="preserve"> assign assignees and labels.</w:t>
       </w:r>
     </w:p>
     <w:p>
@@ -1021,7 +1311,15 @@
         </w:numPr>
       </w:pPr>
       <w:r>
-        <w:t xml:space="preserve">Contributing files are usually put in a docs folder. </w:t>
+        <w:t xml:space="preserve">Contributing files are usually put in a </w:t>
+      </w:r>
+      <w:proofErr w:type="gramStart"/>
+      <w:r>
+        <w:t>docs</w:t>
+      </w:r>
+      <w:proofErr w:type="gramEnd"/>
+      <w:r>
+        <w:t xml:space="preserve"> folder. </w:t>
       </w:r>
     </w:p>
     <w:p>
@@ -1045,7 +1343,15 @@
         </w:numPr>
       </w:pPr>
       <w:r>
-        <w:t>Have a header, thank users for contributing, add a code of conduct, How can you contribute, Using other endpoints, new features, report bugs, and how to submit a good bug report.</w:t>
+        <w:t xml:space="preserve">Have a header, thank users for contributing, add a code of conduct, </w:t>
+      </w:r>
+      <w:proofErr w:type="gramStart"/>
+      <w:r>
+        <w:t>How</w:t>
+      </w:r>
+      <w:proofErr w:type="gramEnd"/>
+      <w:r>
+        <w:t xml:space="preserve"> can you contribute, Using other endpoints, new features, report bugs, and how to submit a good bug report.</w:t>
       </w:r>
     </w:p>
     <w:p>
@@ -1120,7 +1426,21 @@
         <w:rPr>
           <w:b/>
         </w:rPr>
-        <w:t xml:space="preserve">git shortlog </w:t>
+        <w:t xml:space="preserve">git </w:t>
+      </w:r>
+      <w:proofErr w:type="spellStart"/>
+      <w:r>
+        <w:rPr>
+          <w:b/>
+        </w:rPr>
+        <w:t>shortlog</w:t>
+      </w:r>
+      <w:proofErr w:type="spellEnd"/>
+      <w:r>
+        <w:rPr>
+          <w:b/>
+        </w:rPr>
+        <w:t xml:space="preserve"> </w:t>
       </w:r>
       <w:r>
         <w:t xml:space="preserve">to see all contributors for the repo. </w:t>
@@ -1192,8 +1512,16 @@
         <w:rPr>
           <w:b/>
         </w:rPr>
-        <w:t>git log --grep=#2 --author=Malam620 --since=1.hour</w:t>
-      </w:r>
+        <w:t>git log --grep=#2 --author=Malam620 --since=</w:t>
+      </w:r>
+      <w:proofErr w:type="gramStart"/>
+      <w:r>
+        <w:rPr>
+          <w:b/>
+        </w:rPr>
+        <w:t>1.hour</w:t>
+      </w:r>
+      <w:proofErr w:type="gramEnd"/>
     </w:p>
     <w:p/>
     <w:p/>
@@ -1215,7 +1543,15 @@
       </w:pPr>
       <w:r>
         <w:lastRenderedPageBreak/>
-        <w:t>Make sure to update your local repository with the master repository. You can use Compare to do this. This is because maybe another contributor made changes to the original repository, so you want your forked repository to be up do date.</w:t>
+        <w:t xml:space="preserve">Make sure to update your local repository with the master repository. You can use Compare to do this. This is because maybe another contributor made changes to the original repository, so you want your forked repository to be up </w:t>
+      </w:r>
+      <w:proofErr w:type="spellStart"/>
+      <w:r>
+        <w:t>do</w:t>
+      </w:r>
+      <w:proofErr w:type="spellEnd"/>
+      <w:r>
+        <w:t xml:space="preserve"> date.</w:t>
       </w:r>
     </w:p>
     <w:p>
@@ -1274,7 +1610,13 @@
         </w:numPr>
       </w:pPr>
       <w:r>
-        <w:t>Make them descriptive and cocise.</w:t>
+        <w:t>Make them descriptive and co</w:t>
+      </w:r>
+      <w:r>
+        <w:t>n</w:t>
+      </w:r>
+      <w:r>
+        <w:t>cise.</w:t>
       </w:r>
     </w:p>
     <w:p>
@@ -1296,12 +1638,679 @@
     </w:p>
     <w:p>
       <w:pPr>
-        <w:pStyle w:val="ListParagraph"/>
-      </w:pPr>
-    </w:p>
-    <w:p>
+        <w:jc w:val="center"/>
+      </w:pPr>
+      <w:r>
+        <w:t>Markdown</w:t>
+      </w:r>
+    </w:p>
+    <w:p>
+      <w:pPr>
+        <w:pStyle w:val="ListParagraph"/>
+        <w:numPr>
+          <w:ilvl w:val="0"/>
+          <w:numId w:val="31"/>
+        </w:numPr>
+      </w:pPr>
+      <w:r>
+        <w:t xml:space="preserve">You can write issues, pull requests, </w:t>
+      </w:r>
+      <w:r>
+        <w:t>comments</w:t>
+      </w:r>
+      <w:r>
+        <w:t>, templates, README, CONTRIBUTING files with markdown.</w:t>
+      </w:r>
+    </w:p>
+    <w:p>
+      <w:pPr>
+        <w:pStyle w:val="ListParagraph"/>
+        <w:numPr>
+          <w:ilvl w:val="0"/>
+          <w:numId w:val="31"/>
+        </w:numPr>
+      </w:pPr>
+      <w:r>
+        <w:t>You can format text in different ways, such as add headers, add images, add tasks using markdown.</w:t>
+      </w:r>
+    </w:p>
+    <w:p>
+      <w:pPr>
+        <w:pStyle w:val="ListParagraph"/>
+      </w:pPr>
+    </w:p>
+    <w:p>
+      <w:pPr>
+        <w:jc w:val="center"/>
+      </w:pPr>
+      <w:r>
+        <w:t xml:space="preserve">Format </w:t>
+      </w:r>
+      <w:r>
+        <w:t>T</w:t>
+      </w:r>
+      <w:r>
+        <w:t xml:space="preserve">ext </w:t>
+      </w:r>
+      <w:proofErr w:type="gramStart"/>
+      <w:r>
+        <w:t>W</w:t>
+      </w:r>
+      <w:r>
+        <w:t>ith</w:t>
+      </w:r>
+      <w:proofErr w:type="gramEnd"/>
+      <w:r>
+        <w:t xml:space="preserve"> </w:t>
+      </w:r>
+      <w:r>
+        <w:t>M</w:t>
+      </w:r>
+      <w:r>
+        <w:t>arkdown</w:t>
+      </w:r>
+    </w:p>
+    <w:p>
+      <w:pPr>
+        <w:pStyle w:val="ListParagraph"/>
+        <w:numPr>
+          <w:ilvl w:val="0"/>
+          <w:numId w:val="32"/>
+        </w:numPr>
+      </w:pPr>
+      <w:r>
+        <w:t>Use ** to bold, or __ to bold text. These are two underscores and two asterisks. For example:</w:t>
+      </w:r>
+    </w:p>
+    <w:p>
+      <w:pPr>
+        <w:pStyle w:val="ListParagraph"/>
+      </w:pPr>
+      <w:r>
+        <w:t>**This text is bold** or __This text is bold__</w:t>
+      </w:r>
+    </w:p>
+    <w:p>
+      <w:pPr>
+        <w:pStyle w:val="ListParagraph"/>
+        <w:numPr>
+          <w:ilvl w:val="0"/>
+          <w:numId w:val="32"/>
+        </w:numPr>
+      </w:pPr>
+      <w:r>
+        <w:t xml:space="preserve">Use single underscore and single asterisks for italics. </w:t>
+      </w:r>
+    </w:p>
+    <w:p>
+      <w:pPr>
+        <w:pStyle w:val="ListParagraph"/>
+        <w:numPr>
+          <w:ilvl w:val="0"/>
+          <w:numId w:val="32"/>
+        </w:numPr>
+      </w:pPr>
+      <w:r>
+        <w:t>&gt; “</w:t>
+      </w:r>
+      <w:r>
+        <w:t>This test shows up as quotes</w:t>
+      </w:r>
+      <w:r>
+        <w:t>”</w:t>
+      </w:r>
+    </w:p>
+    <w:p>
+      <w:pPr>
+        <w:pStyle w:val="ListParagraph"/>
+        <w:numPr>
+          <w:ilvl w:val="0"/>
+          <w:numId w:val="32"/>
+        </w:numPr>
+      </w:pPr>
+      <w:r>
+        <w:t xml:space="preserve">~~ or the two </w:t>
+      </w:r>
+      <w:proofErr w:type="spellStart"/>
+      <w:r>
+        <w:t>tildas</w:t>
+      </w:r>
+      <w:proofErr w:type="spellEnd"/>
+      <w:r>
+        <w:t xml:space="preserve"> will cross out text.</w:t>
+      </w:r>
+    </w:p>
+    <w:p>
+      <w:pPr>
+        <w:pStyle w:val="ListParagraph"/>
+        <w:numPr>
+          <w:ilvl w:val="0"/>
+          <w:numId w:val="32"/>
+        </w:numPr>
+      </w:pPr>
+      <w:r>
+        <w:t>Use # for headers.</w:t>
+      </w:r>
+      <w:r>
+        <w:t xml:space="preserve"> Add one # for header one, ## for header 2, and so on. Goes up to 6 headers. Also adds a link to navigate to the specific area of the file with a header. </w:t>
+      </w:r>
+    </w:p>
+    <w:p/>
+    <w:p>
+      <w:pPr>
+        <w:jc w:val="center"/>
+      </w:pPr>
+      <w:r>
+        <w:t>Creating Lists with Markdown</w:t>
+      </w:r>
+    </w:p>
+    <w:p>
+      <w:pPr>
+        <w:pStyle w:val="ListParagraph"/>
+        <w:numPr>
+          <w:ilvl w:val="0"/>
+          <w:numId w:val="33"/>
+        </w:numPr>
+      </w:pPr>
+      <w:r>
+        <w:t>You can create a list like this:</w:t>
+      </w:r>
+    </w:p>
+    <w:p>
+      <w:pPr>
+        <w:pStyle w:val="ListParagraph"/>
+        <w:numPr>
+          <w:ilvl w:val="0"/>
+          <w:numId w:val="34"/>
+        </w:numPr>
+      </w:pPr>
+      <w:r>
+        <w:t>this is the first element</w:t>
+      </w:r>
+    </w:p>
+    <w:p>
+      <w:pPr>
+        <w:pStyle w:val="ListParagraph"/>
+        <w:numPr>
+          <w:ilvl w:val="0"/>
+          <w:numId w:val="34"/>
+        </w:numPr>
+      </w:pPr>
+      <w:r>
+        <w:t xml:space="preserve">this is the second element </w:t>
+      </w:r>
+    </w:p>
+    <w:p>
+      <w:pPr>
+        <w:pStyle w:val="ListParagraph"/>
+        <w:ind w:left="1080"/>
+      </w:pPr>
+      <w:r>
+        <w:t>this will still be part of this list above</w:t>
+      </w:r>
+    </w:p>
+    <w:p/>
+    <w:p>
+      <w:pPr>
+        <w:pStyle w:val="ListParagraph"/>
+        <w:numPr>
+          <w:ilvl w:val="0"/>
+          <w:numId w:val="33"/>
+        </w:numPr>
+      </w:pPr>
+      <w:r>
+        <w:lastRenderedPageBreak/>
+        <w:t xml:space="preserve">In order to “get out of the list”, just hit enter twice, instead of one. On the second line, if you start typing, you are out of the previous list. </w:t>
+      </w:r>
+    </w:p>
+    <w:p>
+      <w:pPr>
+        <w:pStyle w:val="ListParagraph"/>
+        <w:numPr>
+          <w:ilvl w:val="0"/>
+          <w:numId w:val="33"/>
+        </w:numPr>
+      </w:pPr>
+      <w:r>
+        <w:t>You can also use + instead of - to create a list.</w:t>
+      </w:r>
+    </w:p>
+    <w:p>
+      <w:pPr>
+        <w:pStyle w:val="ListParagraph"/>
+        <w:numPr>
+          <w:ilvl w:val="0"/>
+          <w:numId w:val="33"/>
+        </w:numPr>
+      </w:pPr>
+      <w:r>
+        <w:t xml:space="preserve">Instead of two spaces, you can break lists by mixing and matching - and + </w:t>
+      </w:r>
+    </w:p>
+    <w:p>
+      <w:pPr>
+        <w:pStyle w:val="ListParagraph"/>
+        <w:numPr>
+          <w:ilvl w:val="0"/>
+          <w:numId w:val="33"/>
+        </w:numPr>
+      </w:pPr>
+      <w:r>
+        <w:t>These lists are unordered.</w:t>
+      </w:r>
+    </w:p>
+    <w:p>
+      <w:pPr>
+        <w:pStyle w:val="ListParagraph"/>
+        <w:numPr>
+          <w:ilvl w:val="0"/>
+          <w:numId w:val="33"/>
+        </w:numPr>
+      </w:pPr>
+      <w:r>
+        <w:t>You can create ordered lists as:</w:t>
+      </w:r>
+    </w:p>
+    <w:p>
+      <w:pPr>
+        <w:pStyle w:val="ListParagraph"/>
+        <w:numPr>
+          <w:ilvl w:val="0"/>
+          <w:numId w:val="35"/>
+        </w:numPr>
+      </w:pPr>
+      <w:r>
+        <w:t>First element</w:t>
+      </w:r>
+    </w:p>
+    <w:p>
+      <w:pPr>
+        <w:ind w:left="1080"/>
+      </w:pPr>
+      <w:r>
+        <w:t xml:space="preserve">1. This creates a </w:t>
+      </w:r>
+      <w:proofErr w:type="spellStart"/>
+      <w:r>
+        <w:t>sublist</w:t>
+      </w:r>
+      <w:proofErr w:type="spellEnd"/>
+      <w:r>
+        <w:t xml:space="preserve">. You need to add three space for </w:t>
+      </w:r>
+      <w:proofErr w:type="spellStart"/>
+      <w:r>
+        <w:t>sublist</w:t>
+      </w:r>
+      <w:proofErr w:type="spellEnd"/>
+      <w:r>
+        <w:t>.</w:t>
+      </w:r>
+    </w:p>
+    <w:p>
+      <w:pPr>
+        <w:pStyle w:val="ListParagraph"/>
+        <w:numPr>
+          <w:ilvl w:val="0"/>
+          <w:numId w:val="35"/>
+        </w:numPr>
+      </w:pPr>
+      <w:r>
+        <w:t>Second element</w:t>
+      </w:r>
+    </w:p>
+    <w:p>
+      <w:pPr>
+        <w:pStyle w:val="ListParagraph"/>
+        <w:numPr>
+          <w:ilvl w:val="0"/>
+          <w:numId w:val="35"/>
+        </w:numPr>
+      </w:pPr>
+      <w:r>
+        <w:t>Third Element</w:t>
+      </w:r>
+    </w:p>
+    <w:p>
+      <w:pPr>
+        <w:pStyle w:val="ListParagraph"/>
+        <w:numPr>
+          <w:ilvl w:val="0"/>
+          <w:numId w:val="36"/>
+        </w:numPr>
+      </w:pPr>
+      <w:r>
+        <w:t>Now, you can add task lists as:</w:t>
+      </w:r>
+    </w:p>
+    <w:p>
+      <w:pPr>
+        <w:pStyle w:val="ListParagraph"/>
+        <w:numPr>
+          <w:ilvl w:val="0"/>
+          <w:numId w:val="34"/>
+        </w:numPr>
+      </w:pPr>
+      <w:proofErr w:type="gramStart"/>
+      <w:r>
+        <w:t>[ ]</w:t>
+      </w:r>
+      <w:proofErr w:type="gramEnd"/>
+      <w:r>
+        <w:t xml:space="preserve"> task 1</w:t>
+      </w:r>
+    </w:p>
+    <w:p>
+      <w:pPr>
+        <w:pStyle w:val="ListParagraph"/>
+        <w:numPr>
+          <w:ilvl w:val="0"/>
+          <w:numId w:val="34"/>
+        </w:numPr>
+      </w:pPr>
+      <w:proofErr w:type="gramStart"/>
+      <w:r>
+        <w:t>[ ]</w:t>
+      </w:r>
+      <w:proofErr w:type="gramEnd"/>
+      <w:r>
+        <w:t xml:space="preserve"> task 2</w:t>
+      </w:r>
+    </w:p>
+    <w:p/>
+    <w:p>
+      <w:pPr>
+        <w:pStyle w:val="ListParagraph"/>
+        <w:numPr>
+          <w:ilvl w:val="0"/>
+          <w:numId w:val="36"/>
+        </w:numPr>
+      </w:pPr>
+      <w:r>
+        <w:t>You can also use + and * above for the lists.</w:t>
+      </w:r>
+    </w:p>
+    <w:p/>
+    <w:p>
+      <w:pPr>
+        <w:jc w:val="center"/>
+      </w:pPr>
+      <w:r>
+        <w:t>Tables in Markdown</w:t>
+      </w:r>
+    </w:p>
+    <w:p>
+      <w:pPr>
+        <w:jc w:val="both"/>
+      </w:pPr>
+      <w:r>
+        <w:t>Android | iOS</w:t>
+      </w:r>
+      <w:r>
+        <w:t xml:space="preserve"> | Windows</w:t>
+      </w:r>
+    </w:p>
+    <w:p>
+      <w:pPr>
+        <w:jc w:val="both"/>
+      </w:pPr>
+      <w:r>
+        <w:t>--- | ---</w:t>
+      </w:r>
+      <w:r>
+        <w:t xml:space="preserve"> | ---</w:t>
+      </w:r>
+    </w:p>
+    <w:p>
+      <w:pPr>
+        <w:jc w:val="both"/>
+      </w:pPr>
+      <w:r>
+        <w:t>Medium App for Android | Medium App for iOS</w:t>
+      </w:r>
+      <w:r>
+        <w:t xml:space="preserve"> | Medium App for Windows</w:t>
+      </w:r>
+    </w:p>
+    <w:p>
+      <w:pPr>
+        <w:pStyle w:val="ListParagraph"/>
+        <w:numPr>
+          <w:ilvl w:val="0"/>
+          <w:numId w:val="36"/>
+        </w:numPr>
+        <w:jc w:val="both"/>
+      </w:pPr>
+      <w:r>
+        <w:t xml:space="preserve">For the - added, you only need 3, but you can add more if you want. </w:t>
+      </w:r>
+    </w:p>
+    <w:p>
+      <w:pPr>
+        <w:pStyle w:val="ListParagraph"/>
+        <w:numPr>
+          <w:ilvl w:val="0"/>
+          <w:numId w:val="36"/>
+        </w:numPr>
+        <w:jc w:val="both"/>
+      </w:pPr>
+      <w:r>
+        <w:t>In order to align text a certain way, add a colon before --- for left, after for right, and on both sides for center alignment.</w:t>
+      </w:r>
+    </w:p>
+    <w:p>
+      <w:pPr>
+        <w:jc w:val="both"/>
+      </w:pPr>
+    </w:p>
+    <w:p>
+      <w:pPr>
+        <w:jc w:val="both"/>
+      </w:pPr>
+      <w:r>
+        <w:t>:--- | :---: |---:</w:t>
+      </w:r>
+    </w:p>
+    <w:p>
+      <w:pPr>
+        <w:pStyle w:val="ListParagraph"/>
+        <w:numPr>
+          <w:ilvl w:val="0"/>
+          <w:numId w:val="37"/>
+        </w:numPr>
+        <w:jc w:val="both"/>
+      </w:pPr>
+      <w:r>
+        <w:t>In order to add links</w:t>
+      </w:r>
+      <w:r>
+        <w:t xml:space="preserve">, </w:t>
+      </w:r>
+      <w:r>
+        <w:t xml:space="preserve">do </w:t>
+      </w:r>
+      <w:proofErr w:type="gramStart"/>
+      <w:r>
+        <w:t>[](</w:t>
+      </w:r>
+      <w:proofErr w:type="gramEnd"/>
+      <w:r>
+        <w:t>)</w:t>
+      </w:r>
+    </w:p>
+    <w:p>
+      <w:pPr>
+        <w:pStyle w:val="ListParagraph"/>
+        <w:numPr>
+          <w:ilvl w:val="0"/>
+          <w:numId w:val="37"/>
+        </w:numPr>
+        <w:jc w:val="both"/>
+      </w:pPr>
+      <w:r>
+        <w:t>Inside the [] add the text you want displayed, and inside the () add the actual link.</w:t>
+      </w:r>
+      <w:r>
+        <w:t xml:space="preserve"> Don’t have any spaces between the brackets and parentheses. </w:t>
+      </w:r>
+    </w:p>
+    <w:p>
+      <w:pPr>
+        <w:jc w:val="both"/>
+      </w:pPr>
+    </w:p>
+    <w:p>
+      <w:pPr>
+        <w:jc w:val="center"/>
+      </w:pPr>
+      <w:r>
+        <w:t>Using Images</w:t>
+      </w:r>
+    </w:p>
+    <w:p>
+      <w:pPr>
+        <w:pStyle w:val="ListParagraph"/>
+        <w:numPr>
+          <w:ilvl w:val="0"/>
+          <w:numId w:val="38"/>
+        </w:numPr>
+      </w:pPr>
+      <w:r>
+        <w:t>For images, very similar syntax as links</w:t>
+      </w:r>
+      <w:proofErr w:type="gramStart"/>
+      <w:r>
+        <w:t>: !</w:t>
+      </w:r>
+      <w:proofErr w:type="gramEnd"/>
+      <w:r>
+        <w:t>[]()</w:t>
+      </w:r>
+    </w:p>
+    <w:p>
+      <w:pPr>
+        <w:pStyle w:val="ListParagraph"/>
+        <w:numPr>
+          <w:ilvl w:val="0"/>
+          <w:numId w:val="38"/>
+        </w:numPr>
+      </w:pPr>
+      <w:r>
+        <w:t>You can use links from the internet, or just upload your own images in your GitHub and use those.</w:t>
+      </w:r>
+    </w:p>
+    <w:p>
+      <w:pPr>
+        <w:pStyle w:val="ListParagraph"/>
+        <w:numPr>
+          <w:ilvl w:val="0"/>
+          <w:numId w:val="38"/>
+        </w:numPr>
+      </w:pPr>
+      <w:r>
+        <w:t xml:space="preserve">In order to add a video: </w:t>
+      </w:r>
+      <w:proofErr w:type="gramStart"/>
+      <w:r>
+        <w:t>[![</w:t>
+      </w:r>
+      <w:proofErr w:type="gramEnd"/>
+      <w:r>
+        <w:t>](display image here)](</w:t>
+      </w:r>
+      <w:proofErr w:type="spellStart"/>
+      <w:r>
+        <w:t>url</w:t>
+      </w:r>
+      <w:proofErr w:type="spellEnd"/>
+      <w:r>
+        <w:t xml:space="preserve"> of image</w:t>
+      </w:r>
+      <w:r>
+        <w:t>)</w:t>
+      </w:r>
+    </w:p>
+    <w:p/>
+    <w:p>
+      <w:pPr>
+        <w:jc w:val="center"/>
+      </w:pPr>
+      <w:r>
+        <w:lastRenderedPageBreak/>
+        <w:t xml:space="preserve">Writing </w:t>
+      </w:r>
+      <w:proofErr w:type="spellStart"/>
+      <w:r>
+        <w:t>CodeBlocks</w:t>
+      </w:r>
+      <w:proofErr w:type="spellEnd"/>
+    </w:p>
+    <w:p>
+      <w:pPr>
+        <w:pStyle w:val="ListParagraph"/>
+        <w:numPr>
+          <w:ilvl w:val="0"/>
+          <w:numId w:val="39"/>
+        </w:numPr>
+      </w:pPr>
+      <w:r>
+        <w:t>Use ` to write code. You can specify any language you want.</w:t>
+      </w:r>
+      <w:r>
+        <w:t xml:space="preserve"> Open and close with three ` and close with three ` as well.</w:t>
+      </w:r>
       <w:bookmarkStart w:id="0" w:name="_GoBack"/>
       <w:bookmarkEnd w:id="0"/>
+    </w:p>
+    <w:p>
+      <w:r>
+        <w:t>``` Java</w:t>
+      </w:r>
+    </w:p>
+    <w:p>
+      <w:r>
+        <w:t xml:space="preserve">public static void </w:t>
+      </w:r>
+      <w:proofErr w:type="gramStart"/>
+      <w:r>
+        <w:t>main(</w:t>
+      </w:r>
+      <w:proofErr w:type="gramEnd"/>
+      <w:r>
+        <w:t xml:space="preserve">String [] </w:t>
+      </w:r>
+      <w:proofErr w:type="spellStart"/>
+      <w:r>
+        <w:t>args</w:t>
+      </w:r>
+      <w:proofErr w:type="spellEnd"/>
+      <w:r>
+        <w:t>){</w:t>
+      </w:r>
+    </w:p>
+    <w:p/>
+    <w:p>
+      <w:r>
+        <w:t xml:space="preserve">    </w:t>
+      </w:r>
+      <w:proofErr w:type="spellStart"/>
+      <w:r>
+        <w:t>System.out.println</w:t>
+      </w:r>
+      <w:proofErr w:type="spellEnd"/>
+      <w:r>
+        <w:t>("Hello World!");</w:t>
+      </w:r>
+    </w:p>
+    <w:p>
+      <w:r>
+        <w:t>}</w:t>
+      </w:r>
+    </w:p>
+    <w:p>
+      <w:r>
+        <w:t>```</w:t>
+      </w:r>
     </w:p>
     <w:sectPr>
       <w:pgSz w:w="12240" w:h="15840"/>
@@ -1316,6 +2325,772 @@
 <file path=word/numbering.xml><?xml version="1.0" encoding="utf-8"?>
 <w:numbering xmlns:wpc="http://schemas.microsoft.com/office/word/2010/wordprocessingCanvas" xmlns:cx="http://schemas.microsoft.com/office/drawing/2014/chartex" xmlns:cx1="http://schemas.microsoft.com/office/drawing/2015/9/8/chartex" xmlns:cx2="http://schemas.microsoft.com/office/drawing/2015/10/21/chartex" xmlns:cx3="http://schemas.microsoft.com/office/drawing/2016/5/9/chartex" xmlns:cx4="http://schemas.microsoft.com/office/drawing/2016/5/10/chartex" xmlns:cx5="http://schemas.microsoft.com/office/drawing/2016/5/11/chartex" xmlns:cx6="http://schemas.microsoft.com/office/drawing/2016/5/12/chartex" xmlns:cx7="http://schemas.microsoft.com/office/drawing/2016/5/13/chartex" xmlns:cx8="http://schemas.microsoft.com/office/drawing/2016/5/14/chartex" xmlns:mc="http://schemas.openxmlformats.org/markup-compatibility/2006" xmlns:aink="http://schemas.microsoft.com/office/drawing/2016/ink" xmlns:am3d="http://schemas.microsoft.com/office/drawing/2017/model3d" xmlns:o="urn:schemas-microsoft-com:office:office" xmlns:r="http://schemas.openxmlformats.org/officeDocument/2006/relationships" xmlns:m="http://schemas.openxmlformats.org/officeDocument/2006/math" xmlns:v="urn:schemas-microsoft-com:vml" xmlns:wp14="http://schemas.microsoft.com/office/word/2010/wordprocessingDrawing" xmlns:wp="http://schemas.openxmlformats.org/drawingml/2006/wordprocessingDrawing" xmlns:w10="urn:schemas-microsoft-com:office:word" xmlns:w="http://schemas.openxmlformats.org/wordprocessingml/2006/main" xmlns:w14="http://schemas.microsoft.com/office/word/2010/wordml" xmlns:w15="http://schemas.microsoft.com/office/word/2012/wordml" xmlns:w16cid="http://schemas.microsoft.com/office/word/2016/wordml/cid" xmlns:w16se="http://schemas.microsoft.com/office/word/2015/wordml/symex" xmlns:wpg="http://schemas.microsoft.com/office/word/2010/wordprocessingGroup" xmlns:wpi="http://schemas.microsoft.com/office/word/2010/wordprocessingInk" xmlns:wne="http://schemas.microsoft.com/office/word/2006/wordml" xmlns:wps="http://schemas.microsoft.com/office/word/2010/wordprocessingShape" mc:Ignorable="w14 w15 w16se w16cid wp14">
   <w:abstractNum w:abstractNumId="0" w15:restartNumberingAfterBreak="0">
+    <w:nsid w:val="06872495"/>
+    <w:multiLevelType w:val="hybridMultilevel"/>
+    <w:tmpl w:val="5E729072"/>
+    <w:lvl w:ilvl="0" w:tplc="04090001">
+      <w:start w:val="1"/>
+      <w:numFmt w:val="bullet"/>
+      <w:lvlText w:val=""/>
+      <w:lvlJc w:val="left"/>
+      <w:pPr>
+        <w:ind w:left="720" w:hanging="360"/>
+      </w:pPr>
+      <w:rPr>
+        <w:rFonts w:ascii="Symbol" w:hAnsi="Symbol" w:hint="default"/>
+      </w:rPr>
+    </w:lvl>
+    <w:lvl w:ilvl="1" w:tplc="04090003" w:tentative="1">
+      <w:start w:val="1"/>
+      <w:numFmt w:val="bullet"/>
+      <w:lvlText w:val="o"/>
+      <w:lvlJc w:val="left"/>
+      <w:pPr>
+        <w:ind w:left="1440" w:hanging="360"/>
+      </w:pPr>
+      <w:rPr>
+        <w:rFonts w:ascii="Courier New" w:hAnsi="Courier New" w:cs="Courier New" w:hint="default"/>
+      </w:rPr>
+    </w:lvl>
+    <w:lvl w:ilvl="2" w:tplc="04090005" w:tentative="1">
+      <w:start w:val="1"/>
+      <w:numFmt w:val="bullet"/>
+      <w:lvlText w:val=""/>
+      <w:lvlJc w:val="left"/>
+      <w:pPr>
+        <w:ind w:left="2160" w:hanging="360"/>
+      </w:pPr>
+      <w:rPr>
+        <w:rFonts w:ascii="Wingdings" w:hAnsi="Wingdings" w:hint="default"/>
+      </w:rPr>
+    </w:lvl>
+    <w:lvl w:ilvl="3" w:tplc="04090001" w:tentative="1">
+      <w:start w:val="1"/>
+      <w:numFmt w:val="bullet"/>
+      <w:lvlText w:val=""/>
+      <w:lvlJc w:val="left"/>
+      <w:pPr>
+        <w:ind w:left="2880" w:hanging="360"/>
+      </w:pPr>
+      <w:rPr>
+        <w:rFonts w:ascii="Symbol" w:hAnsi="Symbol" w:hint="default"/>
+      </w:rPr>
+    </w:lvl>
+    <w:lvl w:ilvl="4" w:tplc="04090003" w:tentative="1">
+      <w:start w:val="1"/>
+      <w:numFmt w:val="bullet"/>
+      <w:lvlText w:val="o"/>
+      <w:lvlJc w:val="left"/>
+      <w:pPr>
+        <w:ind w:left="3600" w:hanging="360"/>
+      </w:pPr>
+      <w:rPr>
+        <w:rFonts w:ascii="Courier New" w:hAnsi="Courier New" w:cs="Courier New" w:hint="default"/>
+      </w:rPr>
+    </w:lvl>
+    <w:lvl w:ilvl="5" w:tplc="04090005" w:tentative="1">
+      <w:start w:val="1"/>
+      <w:numFmt w:val="bullet"/>
+      <w:lvlText w:val=""/>
+      <w:lvlJc w:val="left"/>
+      <w:pPr>
+        <w:ind w:left="4320" w:hanging="360"/>
+      </w:pPr>
+      <w:rPr>
+        <w:rFonts w:ascii="Wingdings" w:hAnsi="Wingdings" w:hint="default"/>
+      </w:rPr>
+    </w:lvl>
+    <w:lvl w:ilvl="6" w:tplc="04090001" w:tentative="1">
+      <w:start w:val="1"/>
+      <w:numFmt w:val="bullet"/>
+      <w:lvlText w:val=""/>
+      <w:lvlJc w:val="left"/>
+      <w:pPr>
+        <w:ind w:left="5040" w:hanging="360"/>
+      </w:pPr>
+      <w:rPr>
+        <w:rFonts w:ascii="Symbol" w:hAnsi="Symbol" w:hint="default"/>
+      </w:rPr>
+    </w:lvl>
+    <w:lvl w:ilvl="7" w:tplc="04090003" w:tentative="1">
+      <w:start w:val="1"/>
+      <w:numFmt w:val="bullet"/>
+      <w:lvlText w:val="o"/>
+      <w:lvlJc w:val="left"/>
+      <w:pPr>
+        <w:ind w:left="5760" w:hanging="360"/>
+      </w:pPr>
+      <w:rPr>
+        <w:rFonts w:ascii="Courier New" w:hAnsi="Courier New" w:cs="Courier New" w:hint="default"/>
+      </w:rPr>
+    </w:lvl>
+    <w:lvl w:ilvl="8" w:tplc="04090005" w:tentative="1">
+      <w:start w:val="1"/>
+      <w:numFmt w:val="bullet"/>
+      <w:lvlText w:val=""/>
+      <w:lvlJc w:val="left"/>
+      <w:pPr>
+        <w:ind w:left="6480" w:hanging="360"/>
+      </w:pPr>
+      <w:rPr>
+        <w:rFonts w:ascii="Wingdings" w:hAnsi="Wingdings" w:hint="default"/>
+      </w:rPr>
+    </w:lvl>
+  </w:abstractNum>
+  <w:abstractNum w:abstractNumId="1" w15:restartNumberingAfterBreak="0">
+    <w:nsid w:val="07655E52"/>
+    <w:multiLevelType w:val="hybridMultilevel"/>
+    <w:tmpl w:val="A636E084"/>
+    <w:lvl w:ilvl="0" w:tplc="427E6A68">
+      <w:start w:val="1"/>
+      <w:numFmt w:val="decimal"/>
+      <w:lvlText w:val="%1."/>
+      <w:lvlJc w:val="left"/>
+      <w:pPr>
+        <w:ind w:left="1080" w:hanging="360"/>
+      </w:pPr>
+      <w:rPr>
+        <w:rFonts w:hint="default"/>
+      </w:rPr>
+    </w:lvl>
+    <w:lvl w:ilvl="1" w:tplc="04090019" w:tentative="1">
+      <w:start w:val="1"/>
+      <w:numFmt w:val="lowerLetter"/>
+      <w:lvlText w:val="%2."/>
+      <w:lvlJc w:val="left"/>
+      <w:pPr>
+        <w:ind w:left="1800" w:hanging="360"/>
+      </w:pPr>
+    </w:lvl>
+    <w:lvl w:ilvl="2" w:tplc="0409001B" w:tentative="1">
+      <w:start w:val="1"/>
+      <w:numFmt w:val="lowerRoman"/>
+      <w:lvlText w:val="%3."/>
+      <w:lvlJc w:val="right"/>
+      <w:pPr>
+        <w:ind w:left="2520" w:hanging="180"/>
+      </w:pPr>
+    </w:lvl>
+    <w:lvl w:ilvl="3" w:tplc="0409000F" w:tentative="1">
+      <w:start w:val="1"/>
+      <w:numFmt w:val="decimal"/>
+      <w:lvlText w:val="%4."/>
+      <w:lvlJc w:val="left"/>
+      <w:pPr>
+        <w:ind w:left="3240" w:hanging="360"/>
+      </w:pPr>
+    </w:lvl>
+    <w:lvl w:ilvl="4" w:tplc="04090019" w:tentative="1">
+      <w:start w:val="1"/>
+      <w:numFmt w:val="lowerLetter"/>
+      <w:lvlText w:val="%5."/>
+      <w:lvlJc w:val="left"/>
+      <w:pPr>
+        <w:ind w:left="3960" w:hanging="360"/>
+      </w:pPr>
+    </w:lvl>
+    <w:lvl w:ilvl="5" w:tplc="0409001B" w:tentative="1">
+      <w:start w:val="1"/>
+      <w:numFmt w:val="lowerRoman"/>
+      <w:lvlText w:val="%6."/>
+      <w:lvlJc w:val="right"/>
+      <w:pPr>
+        <w:ind w:left="4680" w:hanging="180"/>
+      </w:pPr>
+    </w:lvl>
+    <w:lvl w:ilvl="6" w:tplc="0409000F" w:tentative="1">
+      <w:start w:val="1"/>
+      <w:numFmt w:val="decimal"/>
+      <w:lvlText w:val="%7."/>
+      <w:lvlJc w:val="left"/>
+      <w:pPr>
+        <w:ind w:left="5400" w:hanging="360"/>
+      </w:pPr>
+    </w:lvl>
+    <w:lvl w:ilvl="7" w:tplc="04090019" w:tentative="1">
+      <w:start w:val="1"/>
+      <w:numFmt w:val="lowerLetter"/>
+      <w:lvlText w:val="%8."/>
+      <w:lvlJc w:val="left"/>
+      <w:pPr>
+        <w:ind w:left="6120" w:hanging="360"/>
+      </w:pPr>
+    </w:lvl>
+    <w:lvl w:ilvl="8" w:tplc="0409001B" w:tentative="1">
+      <w:start w:val="1"/>
+      <w:numFmt w:val="lowerRoman"/>
+      <w:lvlText w:val="%9."/>
+      <w:lvlJc w:val="right"/>
+      <w:pPr>
+        <w:ind w:left="6840" w:hanging="180"/>
+      </w:pPr>
+    </w:lvl>
+  </w:abstractNum>
+  <w:abstractNum w:abstractNumId="2" w15:restartNumberingAfterBreak="0">
+    <w:nsid w:val="07C134AB"/>
+    <w:multiLevelType w:val="hybridMultilevel"/>
+    <w:tmpl w:val="8C24EBDE"/>
+    <w:lvl w:ilvl="0" w:tplc="04090001">
+      <w:start w:val="1"/>
+      <w:numFmt w:val="bullet"/>
+      <w:lvlText w:val=""/>
+      <w:lvlJc w:val="left"/>
+      <w:pPr>
+        <w:ind w:left="720" w:hanging="360"/>
+      </w:pPr>
+      <w:rPr>
+        <w:rFonts w:ascii="Symbol" w:hAnsi="Symbol" w:hint="default"/>
+      </w:rPr>
+    </w:lvl>
+    <w:lvl w:ilvl="1" w:tplc="04090003" w:tentative="1">
+      <w:start w:val="1"/>
+      <w:numFmt w:val="bullet"/>
+      <w:lvlText w:val="o"/>
+      <w:lvlJc w:val="left"/>
+      <w:pPr>
+        <w:ind w:left="1440" w:hanging="360"/>
+      </w:pPr>
+      <w:rPr>
+        <w:rFonts w:ascii="Courier New" w:hAnsi="Courier New" w:cs="Courier New" w:hint="default"/>
+      </w:rPr>
+    </w:lvl>
+    <w:lvl w:ilvl="2" w:tplc="04090005" w:tentative="1">
+      <w:start w:val="1"/>
+      <w:numFmt w:val="bullet"/>
+      <w:lvlText w:val=""/>
+      <w:lvlJc w:val="left"/>
+      <w:pPr>
+        <w:ind w:left="2160" w:hanging="360"/>
+      </w:pPr>
+      <w:rPr>
+        <w:rFonts w:ascii="Wingdings" w:hAnsi="Wingdings" w:hint="default"/>
+      </w:rPr>
+    </w:lvl>
+    <w:lvl w:ilvl="3" w:tplc="04090001" w:tentative="1">
+      <w:start w:val="1"/>
+      <w:numFmt w:val="bullet"/>
+      <w:lvlText w:val=""/>
+      <w:lvlJc w:val="left"/>
+      <w:pPr>
+        <w:ind w:left="2880" w:hanging="360"/>
+      </w:pPr>
+      <w:rPr>
+        <w:rFonts w:ascii="Symbol" w:hAnsi="Symbol" w:hint="default"/>
+      </w:rPr>
+    </w:lvl>
+    <w:lvl w:ilvl="4" w:tplc="04090003" w:tentative="1">
+      <w:start w:val="1"/>
+      <w:numFmt w:val="bullet"/>
+      <w:lvlText w:val="o"/>
+      <w:lvlJc w:val="left"/>
+      <w:pPr>
+        <w:ind w:left="3600" w:hanging="360"/>
+      </w:pPr>
+      <w:rPr>
+        <w:rFonts w:ascii="Courier New" w:hAnsi="Courier New" w:cs="Courier New" w:hint="default"/>
+      </w:rPr>
+    </w:lvl>
+    <w:lvl w:ilvl="5" w:tplc="04090005" w:tentative="1">
+      <w:start w:val="1"/>
+      <w:numFmt w:val="bullet"/>
+      <w:lvlText w:val=""/>
+      <w:lvlJc w:val="left"/>
+      <w:pPr>
+        <w:ind w:left="4320" w:hanging="360"/>
+      </w:pPr>
+      <w:rPr>
+        <w:rFonts w:ascii="Wingdings" w:hAnsi="Wingdings" w:hint="default"/>
+      </w:rPr>
+    </w:lvl>
+    <w:lvl w:ilvl="6" w:tplc="04090001" w:tentative="1">
+      <w:start w:val="1"/>
+      <w:numFmt w:val="bullet"/>
+      <w:lvlText w:val=""/>
+      <w:lvlJc w:val="left"/>
+      <w:pPr>
+        <w:ind w:left="5040" w:hanging="360"/>
+      </w:pPr>
+      <w:rPr>
+        <w:rFonts w:ascii="Symbol" w:hAnsi="Symbol" w:hint="default"/>
+      </w:rPr>
+    </w:lvl>
+    <w:lvl w:ilvl="7" w:tplc="04090003" w:tentative="1">
+      <w:start w:val="1"/>
+      <w:numFmt w:val="bullet"/>
+      <w:lvlText w:val="o"/>
+      <w:lvlJc w:val="left"/>
+      <w:pPr>
+        <w:ind w:left="5760" w:hanging="360"/>
+      </w:pPr>
+      <w:rPr>
+        <w:rFonts w:ascii="Courier New" w:hAnsi="Courier New" w:cs="Courier New" w:hint="default"/>
+      </w:rPr>
+    </w:lvl>
+    <w:lvl w:ilvl="8" w:tplc="04090005" w:tentative="1">
+      <w:start w:val="1"/>
+      <w:numFmt w:val="bullet"/>
+      <w:lvlText w:val=""/>
+      <w:lvlJc w:val="left"/>
+      <w:pPr>
+        <w:ind w:left="6480" w:hanging="360"/>
+      </w:pPr>
+      <w:rPr>
+        <w:rFonts w:ascii="Wingdings" w:hAnsi="Wingdings" w:hint="default"/>
+      </w:rPr>
+    </w:lvl>
+  </w:abstractNum>
+  <w:abstractNum w:abstractNumId="3" w15:restartNumberingAfterBreak="0">
+    <w:nsid w:val="09006D2A"/>
+    <w:multiLevelType w:val="hybridMultilevel"/>
+    <w:tmpl w:val="36641CC4"/>
+    <w:lvl w:ilvl="0" w:tplc="2E9EE4B6">
+      <w:numFmt w:val="bullet"/>
+      <w:lvlText w:val="-"/>
+      <w:lvlJc w:val="left"/>
+      <w:pPr>
+        <w:ind w:left="1080" w:hanging="360"/>
+      </w:pPr>
+      <w:rPr>
+        <w:rFonts w:ascii="Calibri" w:eastAsiaTheme="minorHAnsi" w:hAnsi="Calibri" w:cs="Calibri" w:hint="default"/>
+      </w:rPr>
+    </w:lvl>
+    <w:lvl w:ilvl="1" w:tplc="04090003" w:tentative="1">
+      <w:start w:val="1"/>
+      <w:numFmt w:val="bullet"/>
+      <w:lvlText w:val="o"/>
+      <w:lvlJc w:val="left"/>
+      <w:pPr>
+        <w:ind w:left="1800" w:hanging="360"/>
+      </w:pPr>
+      <w:rPr>
+        <w:rFonts w:ascii="Courier New" w:hAnsi="Courier New" w:cs="Courier New" w:hint="default"/>
+      </w:rPr>
+    </w:lvl>
+    <w:lvl w:ilvl="2" w:tplc="04090005" w:tentative="1">
+      <w:start w:val="1"/>
+      <w:numFmt w:val="bullet"/>
+      <w:lvlText w:val=""/>
+      <w:lvlJc w:val="left"/>
+      <w:pPr>
+        <w:ind w:left="2520" w:hanging="360"/>
+      </w:pPr>
+      <w:rPr>
+        <w:rFonts w:ascii="Wingdings" w:hAnsi="Wingdings" w:hint="default"/>
+      </w:rPr>
+    </w:lvl>
+    <w:lvl w:ilvl="3" w:tplc="04090001" w:tentative="1">
+      <w:start w:val="1"/>
+      <w:numFmt w:val="bullet"/>
+      <w:lvlText w:val=""/>
+      <w:lvlJc w:val="left"/>
+      <w:pPr>
+        <w:ind w:left="3240" w:hanging="360"/>
+      </w:pPr>
+      <w:rPr>
+        <w:rFonts w:ascii="Symbol" w:hAnsi="Symbol" w:hint="default"/>
+      </w:rPr>
+    </w:lvl>
+    <w:lvl w:ilvl="4" w:tplc="04090003" w:tentative="1">
+      <w:start w:val="1"/>
+      <w:numFmt w:val="bullet"/>
+      <w:lvlText w:val="o"/>
+      <w:lvlJc w:val="left"/>
+      <w:pPr>
+        <w:ind w:left="3960" w:hanging="360"/>
+      </w:pPr>
+      <w:rPr>
+        <w:rFonts w:ascii="Courier New" w:hAnsi="Courier New" w:cs="Courier New" w:hint="default"/>
+      </w:rPr>
+    </w:lvl>
+    <w:lvl w:ilvl="5" w:tplc="04090005" w:tentative="1">
+      <w:start w:val="1"/>
+      <w:numFmt w:val="bullet"/>
+      <w:lvlText w:val=""/>
+      <w:lvlJc w:val="left"/>
+      <w:pPr>
+        <w:ind w:left="4680" w:hanging="360"/>
+      </w:pPr>
+      <w:rPr>
+        <w:rFonts w:ascii="Wingdings" w:hAnsi="Wingdings" w:hint="default"/>
+      </w:rPr>
+    </w:lvl>
+    <w:lvl w:ilvl="6" w:tplc="04090001" w:tentative="1">
+      <w:start w:val="1"/>
+      <w:numFmt w:val="bullet"/>
+      <w:lvlText w:val=""/>
+      <w:lvlJc w:val="left"/>
+      <w:pPr>
+        <w:ind w:left="5400" w:hanging="360"/>
+      </w:pPr>
+      <w:rPr>
+        <w:rFonts w:ascii="Symbol" w:hAnsi="Symbol" w:hint="default"/>
+      </w:rPr>
+    </w:lvl>
+    <w:lvl w:ilvl="7" w:tplc="04090003" w:tentative="1">
+      <w:start w:val="1"/>
+      <w:numFmt w:val="bullet"/>
+      <w:lvlText w:val="o"/>
+      <w:lvlJc w:val="left"/>
+      <w:pPr>
+        <w:ind w:left="6120" w:hanging="360"/>
+      </w:pPr>
+      <w:rPr>
+        <w:rFonts w:ascii="Courier New" w:hAnsi="Courier New" w:cs="Courier New" w:hint="default"/>
+      </w:rPr>
+    </w:lvl>
+    <w:lvl w:ilvl="8" w:tplc="04090005" w:tentative="1">
+      <w:start w:val="1"/>
+      <w:numFmt w:val="bullet"/>
+      <w:lvlText w:val=""/>
+      <w:lvlJc w:val="left"/>
+      <w:pPr>
+        <w:ind w:left="6840" w:hanging="360"/>
+      </w:pPr>
+      <w:rPr>
+        <w:rFonts w:ascii="Wingdings" w:hAnsi="Wingdings" w:hint="default"/>
+      </w:rPr>
+    </w:lvl>
+  </w:abstractNum>
+  <w:abstractNum w:abstractNumId="4" w15:restartNumberingAfterBreak="0">
+    <w:nsid w:val="12476A71"/>
+    <w:multiLevelType w:val="hybridMultilevel"/>
+    <w:tmpl w:val="26120228"/>
+    <w:lvl w:ilvl="0" w:tplc="04090001">
+      <w:start w:val="1"/>
+      <w:numFmt w:val="bullet"/>
+      <w:lvlText w:val=""/>
+      <w:lvlJc w:val="left"/>
+      <w:pPr>
+        <w:ind w:left="720" w:hanging="360"/>
+      </w:pPr>
+      <w:rPr>
+        <w:rFonts w:ascii="Symbol" w:hAnsi="Symbol" w:hint="default"/>
+      </w:rPr>
+    </w:lvl>
+    <w:lvl w:ilvl="1" w:tplc="04090003" w:tentative="1">
+      <w:start w:val="1"/>
+      <w:numFmt w:val="bullet"/>
+      <w:lvlText w:val="o"/>
+      <w:lvlJc w:val="left"/>
+      <w:pPr>
+        <w:ind w:left="1440" w:hanging="360"/>
+      </w:pPr>
+      <w:rPr>
+        <w:rFonts w:ascii="Courier New" w:hAnsi="Courier New" w:cs="Courier New" w:hint="default"/>
+      </w:rPr>
+    </w:lvl>
+    <w:lvl w:ilvl="2" w:tplc="04090005" w:tentative="1">
+      <w:start w:val="1"/>
+      <w:numFmt w:val="bullet"/>
+      <w:lvlText w:val=""/>
+      <w:lvlJc w:val="left"/>
+      <w:pPr>
+        <w:ind w:left="2160" w:hanging="360"/>
+      </w:pPr>
+      <w:rPr>
+        <w:rFonts w:ascii="Wingdings" w:hAnsi="Wingdings" w:hint="default"/>
+      </w:rPr>
+    </w:lvl>
+    <w:lvl w:ilvl="3" w:tplc="04090001" w:tentative="1">
+      <w:start w:val="1"/>
+      <w:numFmt w:val="bullet"/>
+      <w:lvlText w:val=""/>
+      <w:lvlJc w:val="left"/>
+      <w:pPr>
+        <w:ind w:left="2880" w:hanging="360"/>
+      </w:pPr>
+      <w:rPr>
+        <w:rFonts w:ascii="Symbol" w:hAnsi="Symbol" w:hint="default"/>
+      </w:rPr>
+    </w:lvl>
+    <w:lvl w:ilvl="4" w:tplc="04090003" w:tentative="1">
+      <w:start w:val="1"/>
+      <w:numFmt w:val="bullet"/>
+      <w:lvlText w:val="o"/>
+      <w:lvlJc w:val="left"/>
+      <w:pPr>
+        <w:ind w:left="3600" w:hanging="360"/>
+      </w:pPr>
+      <w:rPr>
+        <w:rFonts w:ascii="Courier New" w:hAnsi="Courier New" w:cs="Courier New" w:hint="default"/>
+      </w:rPr>
+    </w:lvl>
+    <w:lvl w:ilvl="5" w:tplc="04090005" w:tentative="1">
+      <w:start w:val="1"/>
+      <w:numFmt w:val="bullet"/>
+      <w:lvlText w:val=""/>
+      <w:lvlJc w:val="left"/>
+      <w:pPr>
+        <w:ind w:left="4320" w:hanging="360"/>
+      </w:pPr>
+      <w:rPr>
+        <w:rFonts w:ascii="Wingdings" w:hAnsi="Wingdings" w:hint="default"/>
+      </w:rPr>
+    </w:lvl>
+    <w:lvl w:ilvl="6" w:tplc="04090001" w:tentative="1">
+      <w:start w:val="1"/>
+      <w:numFmt w:val="bullet"/>
+      <w:lvlText w:val=""/>
+      <w:lvlJc w:val="left"/>
+      <w:pPr>
+        <w:ind w:left="5040" w:hanging="360"/>
+      </w:pPr>
+      <w:rPr>
+        <w:rFonts w:ascii="Symbol" w:hAnsi="Symbol" w:hint="default"/>
+      </w:rPr>
+    </w:lvl>
+    <w:lvl w:ilvl="7" w:tplc="04090003" w:tentative="1">
+      <w:start w:val="1"/>
+      <w:numFmt w:val="bullet"/>
+      <w:lvlText w:val="o"/>
+      <w:lvlJc w:val="left"/>
+      <w:pPr>
+        <w:ind w:left="5760" w:hanging="360"/>
+      </w:pPr>
+      <w:rPr>
+        <w:rFonts w:ascii="Courier New" w:hAnsi="Courier New" w:cs="Courier New" w:hint="default"/>
+      </w:rPr>
+    </w:lvl>
+    <w:lvl w:ilvl="8" w:tplc="04090005" w:tentative="1">
+      <w:start w:val="1"/>
+      <w:numFmt w:val="bullet"/>
+      <w:lvlText w:val=""/>
+      <w:lvlJc w:val="left"/>
+      <w:pPr>
+        <w:ind w:left="6480" w:hanging="360"/>
+      </w:pPr>
+      <w:rPr>
+        <w:rFonts w:ascii="Wingdings" w:hAnsi="Wingdings" w:hint="default"/>
+      </w:rPr>
+    </w:lvl>
+  </w:abstractNum>
+  <w:abstractNum w:abstractNumId="5" w15:restartNumberingAfterBreak="0">
+    <w:nsid w:val="17BB18D8"/>
+    <w:multiLevelType w:val="hybridMultilevel"/>
+    <w:tmpl w:val="B4162A14"/>
+    <w:lvl w:ilvl="0" w:tplc="04090001">
+      <w:start w:val="1"/>
+      <w:numFmt w:val="bullet"/>
+      <w:lvlText w:val=""/>
+      <w:lvlJc w:val="left"/>
+      <w:pPr>
+        <w:ind w:left="720" w:hanging="360"/>
+      </w:pPr>
+      <w:rPr>
+        <w:rFonts w:ascii="Symbol" w:hAnsi="Symbol" w:hint="default"/>
+      </w:rPr>
+    </w:lvl>
+    <w:lvl w:ilvl="1" w:tplc="04090003" w:tentative="1">
+      <w:start w:val="1"/>
+      <w:numFmt w:val="bullet"/>
+      <w:lvlText w:val="o"/>
+      <w:lvlJc w:val="left"/>
+      <w:pPr>
+        <w:ind w:left="1440" w:hanging="360"/>
+      </w:pPr>
+      <w:rPr>
+        <w:rFonts w:ascii="Courier New" w:hAnsi="Courier New" w:cs="Courier New" w:hint="default"/>
+      </w:rPr>
+    </w:lvl>
+    <w:lvl w:ilvl="2" w:tplc="04090005" w:tentative="1">
+      <w:start w:val="1"/>
+      <w:numFmt w:val="bullet"/>
+      <w:lvlText w:val=""/>
+      <w:lvlJc w:val="left"/>
+      <w:pPr>
+        <w:ind w:left="2160" w:hanging="360"/>
+      </w:pPr>
+      <w:rPr>
+        <w:rFonts w:ascii="Wingdings" w:hAnsi="Wingdings" w:hint="default"/>
+      </w:rPr>
+    </w:lvl>
+    <w:lvl w:ilvl="3" w:tplc="04090001" w:tentative="1">
+      <w:start w:val="1"/>
+      <w:numFmt w:val="bullet"/>
+      <w:lvlText w:val=""/>
+      <w:lvlJc w:val="left"/>
+      <w:pPr>
+        <w:ind w:left="2880" w:hanging="360"/>
+      </w:pPr>
+      <w:rPr>
+        <w:rFonts w:ascii="Symbol" w:hAnsi="Symbol" w:hint="default"/>
+      </w:rPr>
+    </w:lvl>
+    <w:lvl w:ilvl="4" w:tplc="04090003" w:tentative="1">
+      <w:start w:val="1"/>
+      <w:numFmt w:val="bullet"/>
+      <w:lvlText w:val="o"/>
+      <w:lvlJc w:val="left"/>
+      <w:pPr>
+        <w:ind w:left="3600" w:hanging="360"/>
+      </w:pPr>
+      <w:rPr>
+        <w:rFonts w:ascii="Courier New" w:hAnsi="Courier New" w:cs="Courier New" w:hint="default"/>
+      </w:rPr>
+    </w:lvl>
+    <w:lvl w:ilvl="5" w:tplc="04090005" w:tentative="1">
+      <w:start w:val="1"/>
+      <w:numFmt w:val="bullet"/>
+      <w:lvlText w:val=""/>
+      <w:lvlJc w:val="left"/>
+      <w:pPr>
+        <w:ind w:left="4320" w:hanging="360"/>
+      </w:pPr>
+      <w:rPr>
+        <w:rFonts w:ascii="Wingdings" w:hAnsi="Wingdings" w:hint="default"/>
+      </w:rPr>
+    </w:lvl>
+    <w:lvl w:ilvl="6" w:tplc="04090001" w:tentative="1">
+      <w:start w:val="1"/>
+      <w:numFmt w:val="bullet"/>
+      <w:lvlText w:val=""/>
+      <w:lvlJc w:val="left"/>
+      <w:pPr>
+        <w:ind w:left="5040" w:hanging="360"/>
+      </w:pPr>
+      <w:rPr>
+        <w:rFonts w:ascii="Symbol" w:hAnsi="Symbol" w:hint="default"/>
+      </w:rPr>
+    </w:lvl>
+    <w:lvl w:ilvl="7" w:tplc="04090003" w:tentative="1">
+      <w:start w:val="1"/>
+      <w:numFmt w:val="bullet"/>
+      <w:lvlText w:val="o"/>
+      <w:lvlJc w:val="left"/>
+      <w:pPr>
+        <w:ind w:left="5760" w:hanging="360"/>
+      </w:pPr>
+      <w:rPr>
+        <w:rFonts w:ascii="Courier New" w:hAnsi="Courier New" w:cs="Courier New" w:hint="default"/>
+      </w:rPr>
+    </w:lvl>
+    <w:lvl w:ilvl="8" w:tplc="04090005" w:tentative="1">
+      <w:start w:val="1"/>
+      <w:numFmt w:val="bullet"/>
+      <w:lvlText w:val=""/>
+      <w:lvlJc w:val="left"/>
+      <w:pPr>
+        <w:ind w:left="6480" w:hanging="360"/>
+      </w:pPr>
+      <w:rPr>
+        <w:rFonts w:ascii="Wingdings" w:hAnsi="Wingdings" w:hint="default"/>
+      </w:rPr>
+    </w:lvl>
+  </w:abstractNum>
+  <w:abstractNum w:abstractNumId="6" w15:restartNumberingAfterBreak="0">
+    <w:nsid w:val="182C1498"/>
+    <w:multiLevelType w:val="hybridMultilevel"/>
+    <w:tmpl w:val="C45C8AC0"/>
+    <w:lvl w:ilvl="0" w:tplc="04090001">
+      <w:start w:val="1"/>
+      <w:numFmt w:val="bullet"/>
+      <w:lvlText w:val=""/>
+      <w:lvlJc w:val="left"/>
+      <w:pPr>
+        <w:ind w:left="720" w:hanging="360"/>
+      </w:pPr>
+      <w:rPr>
+        <w:rFonts w:ascii="Symbol" w:hAnsi="Symbol" w:hint="default"/>
+      </w:rPr>
+    </w:lvl>
+    <w:lvl w:ilvl="1" w:tplc="04090003" w:tentative="1">
+      <w:start w:val="1"/>
+      <w:numFmt w:val="bullet"/>
+      <w:lvlText w:val="o"/>
+      <w:lvlJc w:val="left"/>
+      <w:pPr>
+        <w:ind w:left="1440" w:hanging="360"/>
+      </w:pPr>
+      <w:rPr>
+        <w:rFonts w:ascii="Courier New" w:hAnsi="Courier New" w:cs="Courier New" w:hint="default"/>
+      </w:rPr>
+    </w:lvl>
+    <w:lvl w:ilvl="2" w:tplc="04090005" w:tentative="1">
+      <w:start w:val="1"/>
+      <w:numFmt w:val="bullet"/>
+      <w:lvlText w:val=""/>
+      <w:lvlJc w:val="left"/>
+      <w:pPr>
+        <w:ind w:left="2160" w:hanging="360"/>
+      </w:pPr>
+      <w:rPr>
+        <w:rFonts w:ascii="Wingdings" w:hAnsi="Wingdings" w:hint="default"/>
+      </w:rPr>
+    </w:lvl>
+    <w:lvl w:ilvl="3" w:tplc="04090001" w:tentative="1">
+      <w:start w:val="1"/>
+      <w:numFmt w:val="bullet"/>
+      <w:lvlText w:val=""/>
+      <w:lvlJc w:val="left"/>
+      <w:pPr>
+        <w:ind w:left="2880" w:hanging="360"/>
+      </w:pPr>
+      <w:rPr>
+        <w:rFonts w:ascii="Symbol" w:hAnsi="Symbol" w:hint="default"/>
+      </w:rPr>
+    </w:lvl>
+    <w:lvl w:ilvl="4" w:tplc="04090003" w:tentative="1">
+      <w:start w:val="1"/>
+      <w:numFmt w:val="bullet"/>
+      <w:lvlText w:val="o"/>
+      <w:lvlJc w:val="left"/>
+      <w:pPr>
+        <w:ind w:left="3600" w:hanging="360"/>
+      </w:pPr>
+      <w:rPr>
+        <w:rFonts w:ascii="Courier New" w:hAnsi="Courier New" w:cs="Courier New" w:hint="default"/>
+      </w:rPr>
+    </w:lvl>
+    <w:lvl w:ilvl="5" w:tplc="04090005" w:tentative="1">
+      <w:start w:val="1"/>
+      <w:numFmt w:val="bullet"/>
+      <w:lvlText w:val=""/>
+      <w:lvlJc w:val="left"/>
+      <w:pPr>
+        <w:ind w:left="4320" w:hanging="360"/>
+      </w:pPr>
+      <w:rPr>
+        <w:rFonts w:ascii="Wingdings" w:hAnsi="Wingdings" w:hint="default"/>
+      </w:rPr>
+    </w:lvl>
+    <w:lvl w:ilvl="6" w:tplc="04090001" w:tentative="1">
+      <w:start w:val="1"/>
+      <w:numFmt w:val="bullet"/>
+      <w:lvlText w:val=""/>
+      <w:lvlJc w:val="left"/>
+      <w:pPr>
+        <w:ind w:left="5040" w:hanging="360"/>
+      </w:pPr>
+      <w:rPr>
+        <w:rFonts w:ascii="Symbol" w:hAnsi="Symbol" w:hint="default"/>
+      </w:rPr>
+    </w:lvl>
+    <w:lvl w:ilvl="7" w:tplc="04090003" w:tentative="1">
+      <w:start w:val="1"/>
+      <w:numFmt w:val="bullet"/>
+      <w:lvlText w:val="o"/>
+      <w:lvlJc w:val="left"/>
+      <w:pPr>
+        <w:ind w:left="5760" w:hanging="360"/>
+      </w:pPr>
+      <w:rPr>
+        <w:rFonts w:ascii="Courier New" w:hAnsi="Courier New" w:cs="Courier New" w:hint="default"/>
+      </w:rPr>
+    </w:lvl>
+    <w:lvl w:ilvl="8" w:tplc="04090005" w:tentative="1">
+      <w:start w:val="1"/>
+      <w:numFmt w:val="bullet"/>
+      <w:lvlText w:val=""/>
+      <w:lvlJc w:val="left"/>
+      <w:pPr>
+        <w:ind w:left="6480" w:hanging="360"/>
+      </w:pPr>
+      <w:rPr>
+        <w:rFonts w:ascii="Wingdings" w:hAnsi="Wingdings" w:hint="default"/>
+      </w:rPr>
+    </w:lvl>
+  </w:abstractNum>
+  <w:abstractNum w:abstractNumId="7" w15:restartNumberingAfterBreak="0">
     <w:nsid w:val="187150E9"/>
     <w:multiLevelType w:val="hybridMultilevel"/>
     <w:tmpl w:val="F10635D4"/>
@@ -1428,7 +3203,7 @@
       </w:rPr>
     </w:lvl>
   </w:abstractNum>
-  <w:abstractNum w:abstractNumId="1" w15:restartNumberingAfterBreak="0">
+  <w:abstractNum w:abstractNumId="8" w15:restartNumberingAfterBreak="0">
     <w:nsid w:val="1B90190F"/>
     <w:multiLevelType w:val="hybridMultilevel"/>
     <w:tmpl w:val="F30A7654"/>
@@ -1541,7 +3316,7 @@
       </w:rPr>
     </w:lvl>
   </w:abstractNum>
-  <w:abstractNum w:abstractNumId="2" w15:restartNumberingAfterBreak="0">
+  <w:abstractNum w:abstractNumId="9" w15:restartNumberingAfterBreak="0">
     <w:nsid w:val="1F9D71F2"/>
     <w:multiLevelType w:val="hybridMultilevel"/>
     <w:tmpl w:val="CFF6BA82"/>
@@ -1654,7 +3429,7 @@
       </w:rPr>
     </w:lvl>
   </w:abstractNum>
-  <w:abstractNum w:abstractNumId="3" w15:restartNumberingAfterBreak="0">
+  <w:abstractNum w:abstractNumId="10" w15:restartNumberingAfterBreak="0">
     <w:nsid w:val="227400BA"/>
     <w:multiLevelType w:val="hybridMultilevel"/>
     <w:tmpl w:val="124E7642"/>
@@ -1767,7 +3542,120 @@
       </w:rPr>
     </w:lvl>
   </w:abstractNum>
-  <w:abstractNum w:abstractNumId="4" w15:restartNumberingAfterBreak="0">
+  <w:abstractNum w:abstractNumId="11" w15:restartNumberingAfterBreak="0">
+    <w:nsid w:val="25A56C25"/>
+    <w:multiLevelType w:val="hybridMultilevel"/>
+    <w:tmpl w:val="93E066A0"/>
+    <w:lvl w:ilvl="0" w:tplc="04090001">
+      <w:start w:val="1"/>
+      <w:numFmt w:val="bullet"/>
+      <w:lvlText w:val=""/>
+      <w:lvlJc w:val="left"/>
+      <w:pPr>
+        <w:ind w:left="720" w:hanging="360"/>
+      </w:pPr>
+      <w:rPr>
+        <w:rFonts w:ascii="Symbol" w:hAnsi="Symbol" w:hint="default"/>
+      </w:rPr>
+    </w:lvl>
+    <w:lvl w:ilvl="1" w:tplc="04090003" w:tentative="1">
+      <w:start w:val="1"/>
+      <w:numFmt w:val="bullet"/>
+      <w:lvlText w:val="o"/>
+      <w:lvlJc w:val="left"/>
+      <w:pPr>
+        <w:ind w:left="1440" w:hanging="360"/>
+      </w:pPr>
+      <w:rPr>
+        <w:rFonts w:ascii="Courier New" w:hAnsi="Courier New" w:cs="Courier New" w:hint="default"/>
+      </w:rPr>
+    </w:lvl>
+    <w:lvl w:ilvl="2" w:tplc="04090005" w:tentative="1">
+      <w:start w:val="1"/>
+      <w:numFmt w:val="bullet"/>
+      <w:lvlText w:val=""/>
+      <w:lvlJc w:val="left"/>
+      <w:pPr>
+        <w:ind w:left="2160" w:hanging="360"/>
+      </w:pPr>
+      <w:rPr>
+        <w:rFonts w:ascii="Wingdings" w:hAnsi="Wingdings" w:hint="default"/>
+      </w:rPr>
+    </w:lvl>
+    <w:lvl w:ilvl="3" w:tplc="04090001" w:tentative="1">
+      <w:start w:val="1"/>
+      <w:numFmt w:val="bullet"/>
+      <w:lvlText w:val=""/>
+      <w:lvlJc w:val="left"/>
+      <w:pPr>
+        <w:ind w:left="2880" w:hanging="360"/>
+      </w:pPr>
+      <w:rPr>
+        <w:rFonts w:ascii="Symbol" w:hAnsi="Symbol" w:hint="default"/>
+      </w:rPr>
+    </w:lvl>
+    <w:lvl w:ilvl="4" w:tplc="04090003" w:tentative="1">
+      <w:start w:val="1"/>
+      <w:numFmt w:val="bullet"/>
+      <w:lvlText w:val="o"/>
+      <w:lvlJc w:val="left"/>
+      <w:pPr>
+        <w:ind w:left="3600" w:hanging="360"/>
+      </w:pPr>
+      <w:rPr>
+        <w:rFonts w:ascii="Courier New" w:hAnsi="Courier New" w:cs="Courier New" w:hint="default"/>
+      </w:rPr>
+    </w:lvl>
+    <w:lvl w:ilvl="5" w:tplc="04090005" w:tentative="1">
+      <w:start w:val="1"/>
+      <w:numFmt w:val="bullet"/>
+      <w:lvlText w:val=""/>
+      <w:lvlJc w:val="left"/>
+      <w:pPr>
+        <w:ind w:left="4320" w:hanging="360"/>
+      </w:pPr>
+      <w:rPr>
+        <w:rFonts w:ascii="Wingdings" w:hAnsi="Wingdings" w:hint="default"/>
+      </w:rPr>
+    </w:lvl>
+    <w:lvl w:ilvl="6" w:tplc="04090001" w:tentative="1">
+      <w:start w:val="1"/>
+      <w:numFmt w:val="bullet"/>
+      <w:lvlText w:val=""/>
+      <w:lvlJc w:val="left"/>
+      <w:pPr>
+        <w:ind w:left="5040" w:hanging="360"/>
+      </w:pPr>
+      <w:rPr>
+        <w:rFonts w:ascii="Symbol" w:hAnsi="Symbol" w:hint="default"/>
+      </w:rPr>
+    </w:lvl>
+    <w:lvl w:ilvl="7" w:tplc="04090003" w:tentative="1">
+      <w:start w:val="1"/>
+      <w:numFmt w:val="bullet"/>
+      <w:lvlText w:val="o"/>
+      <w:lvlJc w:val="left"/>
+      <w:pPr>
+        <w:ind w:left="5760" w:hanging="360"/>
+      </w:pPr>
+      <w:rPr>
+        <w:rFonts w:ascii="Courier New" w:hAnsi="Courier New" w:cs="Courier New" w:hint="default"/>
+      </w:rPr>
+    </w:lvl>
+    <w:lvl w:ilvl="8" w:tplc="04090005" w:tentative="1">
+      <w:start w:val="1"/>
+      <w:numFmt w:val="bullet"/>
+      <w:lvlText w:val=""/>
+      <w:lvlJc w:val="left"/>
+      <w:pPr>
+        <w:ind w:left="6480" w:hanging="360"/>
+      </w:pPr>
+      <w:rPr>
+        <w:rFonts w:ascii="Wingdings" w:hAnsi="Wingdings" w:hint="default"/>
+      </w:rPr>
+    </w:lvl>
+  </w:abstractNum>
+  <w:abstractNum w:abstractNumId="12" w15:restartNumberingAfterBreak="0">
     <w:nsid w:val="29CF264B"/>
     <w:multiLevelType w:val="hybridMultilevel"/>
     <w:tmpl w:val="7360B9CE"/>
@@ -1880,7 +3768,120 @@
       </w:rPr>
     </w:lvl>
   </w:abstractNum>
-  <w:abstractNum w:abstractNumId="5" w15:restartNumberingAfterBreak="0">
+  <w:abstractNum w:abstractNumId="13" w15:restartNumberingAfterBreak="0">
+    <w:nsid w:val="2DFA0DD8"/>
+    <w:multiLevelType w:val="hybridMultilevel"/>
+    <w:tmpl w:val="7B365EC2"/>
+    <w:lvl w:ilvl="0" w:tplc="04090001">
+      <w:start w:val="1"/>
+      <w:numFmt w:val="bullet"/>
+      <w:lvlText w:val=""/>
+      <w:lvlJc w:val="left"/>
+      <w:pPr>
+        <w:ind w:left="720" w:hanging="360"/>
+      </w:pPr>
+      <w:rPr>
+        <w:rFonts w:ascii="Symbol" w:hAnsi="Symbol" w:hint="default"/>
+      </w:rPr>
+    </w:lvl>
+    <w:lvl w:ilvl="1" w:tplc="04090003" w:tentative="1">
+      <w:start w:val="1"/>
+      <w:numFmt w:val="bullet"/>
+      <w:lvlText w:val="o"/>
+      <w:lvlJc w:val="left"/>
+      <w:pPr>
+        <w:ind w:left="1440" w:hanging="360"/>
+      </w:pPr>
+      <w:rPr>
+        <w:rFonts w:ascii="Courier New" w:hAnsi="Courier New" w:cs="Courier New" w:hint="default"/>
+      </w:rPr>
+    </w:lvl>
+    <w:lvl w:ilvl="2" w:tplc="04090005" w:tentative="1">
+      <w:start w:val="1"/>
+      <w:numFmt w:val="bullet"/>
+      <w:lvlText w:val=""/>
+      <w:lvlJc w:val="left"/>
+      <w:pPr>
+        <w:ind w:left="2160" w:hanging="360"/>
+      </w:pPr>
+      <w:rPr>
+        <w:rFonts w:ascii="Wingdings" w:hAnsi="Wingdings" w:hint="default"/>
+      </w:rPr>
+    </w:lvl>
+    <w:lvl w:ilvl="3" w:tplc="04090001" w:tentative="1">
+      <w:start w:val="1"/>
+      <w:numFmt w:val="bullet"/>
+      <w:lvlText w:val=""/>
+      <w:lvlJc w:val="left"/>
+      <w:pPr>
+        <w:ind w:left="2880" w:hanging="360"/>
+      </w:pPr>
+      <w:rPr>
+        <w:rFonts w:ascii="Symbol" w:hAnsi="Symbol" w:hint="default"/>
+      </w:rPr>
+    </w:lvl>
+    <w:lvl w:ilvl="4" w:tplc="04090003" w:tentative="1">
+      <w:start w:val="1"/>
+      <w:numFmt w:val="bullet"/>
+      <w:lvlText w:val="o"/>
+      <w:lvlJc w:val="left"/>
+      <w:pPr>
+        <w:ind w:left="3600" w:hanging="360"/>
+      </w:pPr>
+      <w:rPr>
+        <w:rFonts w:ascii="Courier New" w:hAnsi="Courier New" w:cs="Courier New" w:hint="default"/>
+      </w:rPr>
+    </w:lvl>
+    <w:lvl w:ilvl="5" w:tplc="04090005" w:tentative="1">
+      <w:start w:val="1"/>
+      <w:numFmt w:val="bullet"/>
+      <w:lvlText w:val=""/>
+      <w:lvlJc w:val="left"/>
+      <w:pPr>
+        <w:ind w:left="4320" w:hanging="360"/>
+      </w:pPr>
+      <w:rPr>
+        <w:rFonts w:ascii="Wingdings" w:hAnsi="Wingdings" w:hint="default"/>
+      </w:rPr>
+    </w:lvl>
+    <w:lvl w:ilvl="6" w:tplc="04090001" w:tentative="1">
+      <w:start w:val="1"/>
+      <w:numFmt w:val="bullet"/>
+      <w:lvlText w:val=""/>
+      <w:lvlJc w:val="left"/>
+      <w:pPr>
+        <w:ind w:left="5040" w:hanging="360"/>
+      </w:pPr>
+      <w:rPr>
+        <w:rFonts w:ascii="Symbol" w:hAnsi="Symbol" w:hint="default"/>
+      </w:rPr>
+    </w:lvl>
+    <w:lvl w:ilvl="7" w:tplc="04090003" w:tentative="1">
+      <w:start w:val="1"/>
+      <w:numFmt w:val="bullet"/>
+      <w:lvlText w:val="o"/>
+      <w:lvlJc w:val="left"/>
+      <w:pPr>
+        <w:ind w:left="5760" w:hanging="360"/>
+      </w:pPr>
+      <w:rPr>
+        <w:rFonts w:ascii="Courier New" w:hAnsi="Courier New" w:cs="Courier New" w:hint="default"/>
+      </w:rPr>
+    </w:lvl>
+    <w:lvl w:ilvl="8" w:tplc="04090005" w:tentative="1">
+      <w:start w:val="1"/>
+      <w:numFmt w:val="bullet"/>
+      <w:lvlText w:val=""/>
+      <w:lvlJc w:val="left"/>
+      <w:pPr>
+        <w:ind w:left="6480" w:hanging="360"/>
+      </w:pPr>
+      <w:rPr>
+        <w:rFonts w:ascii="Wingdings" w:hAnsi="Wingdings" w:hint="default"/>
+      </w:rPr>
+    </w:lvl>
+  </w:abstractNum>
+  <w:abstractNum w:abstractNumId="14" w15:restartNumberingAfterBreak="0">
     <w:nsid w:val="2FF15F91"/>
     <w:multiLevelType w:val="hybridMultilevel"/>
     <w:tmpl w:val="E9B0BEDC"/>
@@ -1993,7 +3994,7 @@
       </w:rPr>
     </w:lvl>
   </w:abstractNum>
-  <w:abstractNum w:abstractNumId="6" w15:restartNumberingAfterBreak="0">
+  <w:abstractNum w:abstractNumId="15" w15:restartNumberingAfterBreak="0">
     <w:nsid w:val="30DD4587"/>
     <w:multiLevelType w:val="hybridMultilevel"/>
     <w:tmpl w:val="1D1E7402"/>
@@ -2106,7 +4107,7 @@
       </w:rPr>
     </w:lvl>
   </w:abstractNum>
-  <w:abstractNum w:abstractNumId="7" w15:restartNumberingAfterBreak="0">
+  <w:abstractNum w:abstractNumId="16" w15:restartNumberingAfterBreak="0">
     <w:nsid w:val="362B3CA2"/>
     <w:multiLevelType w:val="hybridMultilevel"/>
     <w:tmpl w:val="B8424136"/>
@@ -2219,7 +4220,7 @@
       </w:rPr>
     </w:lvl>
   </w:abstractNum>
-  <w:abstractNum w:abstractNumId="8" w15:restartNumberingAfterBreak="0">
+  <w:abstractNum w:abstractNumId="17" w15:restartNumberingAfterBreak="0">
     <w:nsid w:val="3E6903B0"/>
     <w:multiLevelType w:val="hybridMultilevel"/>
     <w:tmpl w:val="A33A7100"/>
@@ -2332,7 +4333,7 @@
       </w:rPr>
     </w:lvl>
   </w:abstractNum>
-  <w:abstractNum w:abstractNumId="9" w15:restartNumberingAfterBreak="0">
+  <w:abstractNum w:abstractNumId="18" w15:restartNumberingAfterBreak="0">
     <w:nsid w:val="434865E1"/>
     <w:multiLevelType w:val="hybridMultilevel"/>
     <w:tmpl w:val="4A2E589A"/>
@@ -2445,7 +4446,7 @@
       </w:rPr>
     </w:lvl>
   </w:abstractNum>
-  <w:abstractNum w:abstractNumId="10" w15:restartNumberingAfterBreak="0">
+  <w:abstractNum w:abstractNumId="19" w15:restartNumberingAfterBreak="0">
     <w:nsid w:val="4BF67390"/>
     <w:multiLevelType w:val="hybridMultilevel"/>
     <w:tmpl w:val="72BAA214"/>
@@ -2558,7 +4559,7 @@
       </w:rPr>
     </w:lvl>
   </w:abstractNum>
-  <w:abstractNum w:abstractNumId="11" w15:restartNumberingAfterBreak="0">
+  <w:abstractNum w:abstractNumId="20" w15:restartNumberingAfterBreak="0">
     <w:nsid w:val="50B32BAA"/>
     <w:multiLevelType w:val="hybridMultilevel"/>
     <w:tmpl w:val="8F60BA3E"/>
@@ -2671,7 +4672,7 @@
       </w:rPr>
     </w:lvl>
   </w:abstractNum>
-  <w:abstractNum w:abstractNumId="12" w15:restartNumberingAfterBreak="0">
+  <w:abstractNum w:abstractNumId="21" w15:restartNumberingAfterBreak="0">
     <w:nsid w:val="5698527E"/>
     <w:multiLevelType w:val="hybridMultilevel"/>
     <w:tmpl w:val="3C18F696"/>
@@ -2784,7 +4785,7 @@
       </w:rPr>
     </w:lvl>
   </w:abstractNum>
-  <w:abstractNum w:abstractNumId="13" w15:restartNumberingAfterBreak="0">
+  <w:abstractNum w:abstractNumId="22" w15:restartNumberingAfterBreak="0">
     <w:nsid w:val="68F2504E"/>
     <w:multiLevelType w:val="hybridMultilevel"/>
     <w:tmpl w:val="5C4C5748"/>
@@ -2897,7 +4898,7 @@
       </w:rPr>
     </w:lvl>
   </w:abstractNum>
-  <w:abstractNum w:abstractNumId="14" w15:restartNumberingAfterBreak="0">
+  <w:abstractNum w:abstractNumId="23" w15:restartNumberingAfterBreak="0">
     <w:nsid w:val="6E893B8A"/>
     <w:multiLevelType w:val="hybridMultilevel"/>
     <w:tmpl w:val="DB561670"/>
@@ -3010,7 +5011,7 @@
       </w:rPr>
     </w:lvl>
   </w:abstractNum>
-  <w:abstractNum w:abstractNumId="15" w15:restartNumberingAfterBreak="0">
+  <w:abstractNum w:abstractNumId="24" w15:restartNumberingAfterBreak="0">
     <w:nsid w:val="7C2D105C"/>
     <w:multiLevelType w:val="hybridMultilevel"/>
     <w:tmpl w:val="9DAA269C"/>
@@ -3124,229 +5125,121 @@
     </w:lvl>
   </w:abstractNum>
   <w:num w:numId="1">
+    <w:abstractNumId w:val="19"/>
+  </w:num>
+  <w:num w:numId="2">
+    <w:abstractNumId w:val="21"/>
+  </w:num>
+  <w:num w:numId="3">
+    <w:abstractNumId w:val="15"/>
+  </w:num>
+  <w:num w:numId="4">
+    <w:abstractNumId w:val="24"/>
+  </w:num>
+  <w:num w:numId="5">
+    <w:abstractNumId w:val="20"/>
+  </w:num>
+  <w:num w:numId="6">
+    <w:abstractNumId w:val="12"/>
+  </w:num>
+  <w:num w:numId="7">
+    <w:abstractNumId w:val="7"/>
+  </w:num>
+  <w:num w:numId="8">
+    <w:abstractNumId w:val="17"/>
+  </w:num>
+  <w:num w:numId="9">
+    <w:abstractNumId w:val="22"/>
+  </w:num>
+  <w:num w:numId="10">
+    <w:abstractNumId w:val="8"/>
+  </w:num>
+  <w:num w:numId="11">
+    <w:abstractNumId w:val="9"/>
+  </w:num>
+  <w:num w:numId="12">
+    <w:abstractNumId w:val="14"/>
+  </w:num>
+  <w:num w:numId="13">
+    <w:abstractNumId w:val="16"/>
+  </w:num>
+  <w:num w:numId="14">
+    <w:abstractNumId w:val="23"/>
+  </w:num>
+  <w:num w:numId="15">
     <w:abstractNumId w:val="10"/>
   </w:num>
-  <w:num w:numId="2">
+  <w:num w:numId="16">
+    <w:abstractNumId w:val="15"/>
+  </w:num>
+  <w:num w:numId="17">
+    <w:abstractNumId w:val="21"/>
+  </w:num>
+  <w:num w:numId="18">
+    <w:abstractNumId w:val="19"/>
+  </w:num>
+  <w:num w:numId="19">
+    <w:abstractNumId w:val="24"/>
+  </w:num>
+  <w:num w:numId="20">
+    <w:abstractNumId w:val="20"/>
+  </w:num>
+  <w:num w:numId="21">
     <w:abstractNumId w:val="12"/>
   </w:num>
-  <w:num w:numId="3">
+  <w:num w:numId="22">
+    <w:abstractNumId w:val="7"/>
+  </w:num>
+  <w:num w:numId="23">
+    <w:abstractNumId w:val="17"/>
+  </w:num>
+  <w:num w:numId="24">
+    <w:abstractNumId w:val="22"/>
+  </w:num>
+  <w:num w:numId="25">
+    <w:abstractNumId w:val="9"/>
+  </w:num>
+  <w:num w:numId="26">
+    <w:abstractNumId w:val="14"/>
+  </w:num>
+  <w:num w:numId="27">
+    <w:abstractNumId w:val="16"/>
+  </w:num>
+  <w:num w:numId="28">
+    <w:abstractNumId w:val="23"/>
+  </w:num>
+  <w:num w:numId="29">
+    <w:abstractNumId w:val="10"/>
+  </w:num>
+  <w:num w:numId="30">
+    <w:abstractNumId w:val="18"/>
+  </w:num>
+  <w:num w:numId="31">
+    <w:abstractNumId w:val="0"/>
+  </w:num>
+  <w:num w:numId="32">
+    <w:abstractNumId w:val="4"/>
+  </w:num>
+  <w:num w:numId="33">
     <w:abstractNumId w:val="6"/>
   </w:num>
-  <w:num w:numId="4">
-    <w:abstractNumId w:val="15"/>
+  <w:num w:numId="34">
+    <w:abstractNumId w:val="3"/>
   </w:num>
-  <w:num w:numId="5">
+  <w:num w:numId="35">
+    <w:abstractNumId w:val="1"/>
+  </w:num>
+  <w:num w:numId="36">
     <w:abstractNumId w:val="11"/>
   </w:num>
-  <w:num w:numId="6">
-    <w:abstractNumId w:val="4"/>
-  </w:num>
-  <w:num w:numId="7">
-    <w:abstractNumId w:val="0"/>
-  </w:num>
-  <w:num w:numId="8">
-    <w:abstractNumId w:val="8"/>
-  </w:num>
-  <w:num w:numId="9">
+  <w:num w:numId="37">
     <w:abstractNumId w:val="13"/>
   </w:num>
-  <w:num w:numId="10">
-    <w:abstractNumId w:val="1"/>
-  </w:num>
-  <w:num w:numId="11">
+  <w:num w:numId="38">
     <w:abstractNumId w:val="2"/>
   </w:num>
-  <w:num w:numId="12">
+  <w:num w:numId="39">
     <w:abstractNumId w:val="5"/>
-  </w:num>
-  <w:num w:numId="13">
-    <w:abstractNumId w:val="7"/>
-  </w:num>
-  <w:num w:numId="14">
-    <w:abstractNumId w:val="14"/>
-  </w:num>
-  <w:num w:numId="15">
-    <w:abstractNumId w:val="3"/>
-  </w:num>
-  <w:num w:numId="16">
-    <w:abstractNumId w:val="6"/>
-    <w:lvlOverride w:ilvl="0"/>
-    <w:lvlOverride w:ilvl="1"/>
-    <w:lvlOverride w:ilvl="2"/>
-    <w:lvlOverride w:ilvl="3"/>
-    <w:lvlOverride w:ilvl="4"/>
-    <w:lvlOverride w:ilvl="5"/>
-    <w:lvlOverride w:ilvl="6"/>
-    <w:lvlOverride w:ilvl="7"/>
-    <w:lvlOverride w:ilvl="8"/>
-  </w:num>
-  <w:num w:numId="17">
-    <w:abstractNumId w:val="12"/>
-    <w:lvlOverride w:ilvl="0"/>
-    <w:lvlOverride w:ilvl="1"/>
-    <w:lvlOverride w:ilvl="2"/>
-    <w:lvlOverride w:ilvl="3"/>
-    <w:lvlOverride w:ilvl="4"/>
-    <w:lvlOverride w:ilvl="5"/>
-    <w:lvlOverride w:ilvl="6"/>
-    <w:lvlOverride w:ilvl="7"/>
-    <w:lvlOverride w:ilvl="8"/>
-  </w:num>
-  <w:num w:numId="18">
-    <w:abstractNumId w:val="10"/>
-    <w:lvlOverride w:ilvl="0"/>
-    <w:lvlOverride w:ilvl="1"/>
-    <w:lvlOverride w:ilvl="2"/>
-    <w:lvlOverride w:ilvl="3"/>
-    <w:lvlOverride w:ilvl="4"/>
-    <w:lvlOverride w:ilvl="5"/>
-    <w:lvlOverride w:ilvl="6"/>
-    <w:lvlOverride w:ilvl="7"/>
-    <w:lvlOverride w:ilvl="8"/>
-  </w:num>
-  <w:num w:numId="19">
-    <w:abstractNumId w:val="15"/>
-    <w:lvlOverride w:ilvl="0"/>
-    <w:lvlOverride w:ilvl="1"/>
-    <w:lvlOverride w:ilvl="2"/>
-    <w:lvlOverride w:ilvl="3"/>
-    <w:lvlOverride w:ilvl="4"/>
-    <w:lvlOverride w:ilvl="5"/>
-    <w:lvlOverride w:ilvl="6"/>
-    <w:lvlOverride w:ilvl="7"/>
-    <w:lvlOverride w:ilvl="8"/>
-  </w:num>
-  <w:num w:numId="20">
-    <w:abstractNumId w:val="11"/>
-    <w:lvlOverride w:ilvl="0"/>
-    <w:lvlOverride w:ilvl="1"/>
-    <w:lvlOverride w:ilvl="2"/>
-    <w:lvlOverride w:ilvl="3"/>
-    <w:lvlOverride w:ilvl="4"/>
-    <w:lvlOverride w:ilvl="5"/>
-    <w:lvlOverride w:ilvl="6"/>
-    <w:lvlOverride w:ilvl="7"/>
-    <w:lvlOverride w:ilvl="8"/>
-  </w:num>
-  <w:num w:numId="21">
-    <w:abstractNumId w:val="4"/>
-    <w:lvlOverride w:ilvl="0"/>
-    <w:lvlOverride w:ilvl="1"/>
-    <w:lvlOverride w:ilvl="2"/>
-    <w:lvlOverride w:ilvl="3"/>
-    <w:lvlOverride w:ilvl="4"/>
-    <w:lvlOverride w:ilvl="5"/>
-    <w:lvlOverride w:ilvl="6"/>
-    <w:lvlOverride w:ilvl="7"/>
-    <w:lvlOverride w:ilvl="8"/>
-  </w:num>
-  <w:num w:numId="22">
-    <w:abstractNumId w:val="0"/>
-    <w:lvlOverride w:ilvl="0"/>
-    <w:lvlOverride w:ilvl="1"/>
-    <w:lvlOverride w:ilvl="2"/>
-    <w:lvlOverride w:ilvl="3"/>
-    <w:lvlOverride w:ilvl="4"/>
-    <w:lvlOverride w:ilvl="5"/>
-    <w:lvlOverride w:ilvl="6"/>
-    <w:lvlOverride w:ilvl="7"/>
-    <w:lvlOverride w:ilvl="8"/>
-  </w:num>
-  <w:num w:numId="23">
-    <w:abstractNumId w:val="8"/>
-    <w:lvlOverride w:ilvl="0"/>
-    <w:lvlOverride w:ilvl="1"/>
-    <w:lvlOverride w:ilvl="2"/>
-    <w:lvlOverride w:ilvl="3"/>
-    <w:lvlOverride w:ilvl="4"/>
-    <w:lvlOverride w:ilvl="5"/>
-    <w:lvlOverride w:ilvl="6"/>
-    <w:lvlOverride w:ilvl="7"/>
-    <w:lvlOverride w:ilvl="8"/>
-  </w:num>
-  <w:num w:numId="24">
-    <w:abstractNumId w:val="13"/>
-    <w:lvlOverride w:ilvl="0"/>
-    <w:lvlOverride w:ilvl="1"/>
-    <w:lvlOverride w:ilvl="2"/>
-    <w:lvlOverride w:ilvl="3"/>
-    <w:lvlOverride w:ilvl="4"/>
-    <w:lvlOverride w:ilvl="5"/>
-    <w:lvlOverride w:ilvl="6"/>
-    <w:lvlOverride w:ilvl="7"/>
-    <w:lvlOverride w:ilvl="8"/>
-  </w:num>
-  <w:num w:numId="25">
-    <w:abstractNumId w:val="2"/>
-    <w:lvlOverride w:ilvl="0"/>
-    <w:lvlOverride w:ilvl="1"/>
-    <w:lvlOverride w:ilvl="2"/>
-    <w:lvlOverride w:ilvl="3"/>
-    <w:lvlOverride w:ilvl="4"/>
-    <w:lvlOverride w:ilvl="5"/>
-    <w:lvlOverride w:ilvl="6"/>
-    <w:lvlOverride w:ilvl="7"/>
-    <w:lvlOverride w:ilvl="8"/>
-  </w:num>
-  <w:num w:numId="26">
-    <w:abstractNumId w:val="5"/>
-    <w:lvlOverride w:ilvl="0"/>
-    <w:lvlOverride w:ilvl="1"/>
-    <w:lvlOverride w:ilvl="2"/>
-    <w:lvlOverride w:ilvl="3"/>
-    <w:lvlOverride w:ilvl="4"/>
-    <w:lvlOverride w:ilvl="5"/>
-    <w:lvlOverride w:ilvl="6"/>
-    <w:lvlOverride w:ilvl="7"/>
-    <w:lvlOverride w:ilvl="8"/>
-  </w:num>
-  <w:num w:numId="27">
-    <w:abstractNumId w:val="7"/>
-    <w:lvlOverride w:ilvl="0"/>
-    <w:lvlOverride w:ilvl="1"/>
-    <w:lvlOverride w:ilvl="2"/>
-    <w:lvlOverride w:ilvl="3"/>
-    <w:lvlOverride w:ilvl="4"/>
-    <w:lvlOverride w:ilvl="5"/>
-    <w:lvlOverride w:ilvl="6"/>
-    <w:lvlOverride w:ilvl="7"/>
-    <w:lvlOverride w:ilvl="8"/>
-  </w:num>
-  <w:num w:numId="28">
-    <w:abstractNumId w:val="14"/>
-    <w:lvlOverride w:ilvl="0"/>
-    <w:lvlOverride w:ilvl="1"/>
-    <w:lvlOverride w:ilvl="2"/>
-    <w:lvlOverride w:ilvl="3"/>
-    <w:lvlOverride w:ilvl="4"/>
-    <w:lvlOverride w:ilvl="5"/>
-    <w:lvlOverride w:ilvl="6"/>
-    <w:lvlOverride w:ilvl="7"/>
-    <w:lvlOverride w:ilvl="8"/>
-  </w:num>
-  <w:num w:numId="29">
-    <w:abstractNumId w:val="3"/>
-    <w:lvlOverride w:ilvl="0"/>
-    <w:lvlOverride w:ilvl="1"/>
-    <w:lvlOverride w:ilvl="2"/>
-    <w:lvlOverride w:ilvl="3"/>
-    <w:lvlOverride w:ilvl="4"/>
-    <w:lvlOverride w:ilvl="5"/>
-    <w:lvlOverride w:ilvl="6"/>
-    <w:lvlOverride w:ilvl="7"/>
-    <w:lvlOverride w:ilvl="8"/>
-  </w:num>
-  <w:num w:numId="30">
-    <w:abstractNumId w:val="9"/>
-    <w:lvlOverride w:ilvl="0"/>
-    <w:lvlOverride w:ilvl="1"/>
-    <w:lvlOverride w:ilvl="2"/>
-    <w:lvlOverride w:ilvl="3"/>
-    <w:lvlOverride w:ilvl="4"/>
-    <w:lvlOverride w:ilvl="5"/>
-    <w:lvlOverride w:ilvl="6"/>
-    <w:lvlOverride w:ilvl="7"/>
-    <w:lvlOverride w:ilvl="8"/>
   </w:num>
 </w:numbering>
 </file>

</xml_diff>